<commit_message>
added deatiled game description
issue #41
</commit_message>
<xml_diff>
--- a/externalDocs/externalDoc.docx
+++ b/externalDocs/externalDoc.docx
@@ -1,6 +1,6 @@
 
 <file path=word/document.xml><?xml version="1.0" encoding="utf-8"?>
-<w:document xmlns:wpc="http://schemas.microsoft.com/office/word/2010/wordprocessingCanvas" xmlns:cx="http://schemas.microsoft.com/office/drawing/2014/chartex" xmlns:cx1="http://schemas.microsoft.com/office/drawing/2015/9/8/chartex" xmlns:cx2="http://schemas.microsoft.com/office/drawing/2015/10/21/chartex" xmlns:mc="http://schemas.openxmlformats.org/markup-compatibility/2006" xmlns:o="urn:schemas-microsoft-com:office:office" xmlns:r="http://schemas.openxmlformats.org/officeDocument/2006/relationships" xmlns:m="http://schemas.openxmlformats.org/officeDocument/2006/math" xmlns:v="urn:schemas-microsoft-com:vml" xmlns:wp14="http://schemas.microsoft.com/office/word/2010/wordprocessingDrawing" xmlns:wp="http://schemas.openxmlformats.org/drawingml/2006/wordprocessingDrawing" xmlns:w10="urn:schemas-microsoft-com:office:word" xmlns:w="http://schemas.openxmlformats.org/wordprocessingml/2006/main" xmlns:w14="http://schemas.microsoft.com/office/word/2010/wordml" xmlns:w15="http://schemas.microsoft.com/office/word/2012/wordml" xmlns:w16se="http://schemas.microsoft.com/office/word/2015/wordml/symex" xmlns:wpg="http://schemas.microsoft.com/office/word/2010/wordprocessingGroup" xmlns:wpi="http://schemas.microsoft.com/office/word/2010/wordprocessingInk" xmlns:wne="http://schemas.microsoft.com/office/word/2006/wordml" xmlns:wps="http://schemas.microsoft.com/office/word/2010/wordprocessingShape" mc:Ignorable="w14 w15 w16se wp14">
+<w:document xmlns:wpc="http://schemas.microsoft.com/office/word/2010/wordprocessingCanvas" xmlns:cx="http://schemas.microsoft.com/office/drawing/2014/chartex" xmlns:cx1="http://schemas.microsoft.com/office/drawing/2015/9/8/chartex" xmlns:cx2="http://schemas.microsoft.com/office/drawing/2015/10/21/chartex" xmlns:cx3="http://schemas.microsoft.com/office/drawing/2016/5/9/chartex" xmlns:cx4="http://schemas.microsoft.com/office/drawing/2016/5/10/chartex" xmlns:cx5="http://schemas.microsoft.com/office/drawing/2016/5/11/chartex" xmlns:mc="http://schemas.openxmlformats.org/markup-compatibility/2006" xmlns:o="urn:schemas-microsoft-com:office:office" xmlns:r="http://schemas.openxmlformats.org/officeDocument/2006/relationships" xmlns:m="http://schemas.openxmlformats.org/officeDocument/2006/math" xmlns:v="urn:schemas-microsoft-com:vml" xmlns:wp14="http://schemas.microsoft.com/office/word/2010/wordprocessingDrawing" xmlns:wp="http://schemas.openxmlformats.org/drawingml/2006/wordprocessingDrawing" xmlns:w10="urn:schemas-microsoft-com:office:word" xmlns:w="http://schemas.openxmlformats.org/wordprocessingml/2006/main" xmlns:w14="http://schemas.microsoft.com/office/word/2010/wordml" xmlns:w15="http://schemas.microsoft.com/office/word/2012/wordml" xmlns:w16se="http://schemas.microsoft.com/office/word/2015/wordml/symex" xmlns:wpg="http://schemas.microsoft.com/office/word/2010/wordprocessingGroup" xmlns:wpi="http://schemas.microsoft.com/office/word/2010/wordprocessingInk" xmlns:wne="http://schemas.microsoft.com/office/word/2006/wordml" xmlns:wps="http://schemas.microsoft.com/office/word/2010/wordprocessingShape" mc:Ignorable="w14 w15 w16se wp14">
   <w:body>
     <w:p>
       <w:pPr>
@@ -37,7 +37,6 @@
       <w:r>
         <w:rPr>
           <w:noProof/>
-          <w:lang w:val="en-CA" w:eastAsia="en-CA"/>
         </w:rPr>
         <w:drawing>
           <wp:anchor distT="0" distB="0" distL="114300" distR="114300" simplePos="0" relativeHeight="251657728" behindDoc="0" locked="0" layoutInCell="1" allowOverlap="1" wp14:anchorId="011CBC10" wp14:editId="46676EF4">
@@ -1113,27 +1112,20 @@
       <w:pPr>
         <w:pStyle w:val="FirstParagraph"/>
       </w:pPr>
-      <w:r>
-        <w:t xml:space="preserve">This is a first person shooter that takes place in on office. </w:t>
-      </w:r>
-      <w:r>
-        <w:t>The office gets attacked by d</w:t>
-      </w:r>
-      <w:r>
-        <w:t>alek</w:t>
-      </w:r>
-      <w:r>
-        <w:t>s. The player must defeat all the daleks</w:t>
-      </w:r>
-    </w:p>
-    <w:p>
-      <w:pPr>
-        <w:pStyle w:val="Heading1"/>
-      </w:pPr>
       <w:bookmarkStart w:id="7" w:name="controls"/>
       <w:bookmarkStart w:id="8" w:name="_Toc466826277"/>
       <w:bookmarkEnd w:id="7"/>
       <w:r>
+        <w:t>This is a first-person arena survival shooter with a Dr. Who theme. The doctor has been trapped in a giant office with no exits, and is being attacked by an army of weakened clones of Daleks. The game is essentially a traditional high score seeking shooter where the intent of the player is to outlast as many waves as possible to attain a maximum score.</w:t>
+      </w:r>
+    </w:p>
+    <w:p>
+      <w:pPr>
+        <w:pStyle w:val="Heading1"/>
+      </w:pPr>
+      <w:bookmarkStart w:id="9" w:name="_GoBack"/>
+      <w:bookmarkEnd w:id="9"/>
+      <w:r>
         <w:t>Controls</w:t>
       </w:r>
       <w:bookmarkEnd w:id="8"/>
@@ -1156,13 +1148,13 @@
       <w:pPr>
         <w:pStyle w:val="Heading1"/>
       </w:pPr>
-      <w:bookmarkStart w:id="9" w:name="interface-sketch"/>
-      <w:bookmarkStart w:id="10" w:name="_Toc466826278"/>
-      <w:bookmarkEnd w:id="9"/>
+      <w:bookmarkStart w:id="10" w:name="interface-sketch"/>
+      <w:bookmarkStart w:id="11" w:name="_Toc466826278"/>
+      <w:bookmarkEnd w:id="10"/>
       <w:r>
         <w:t>Interface Sketch</w:t>
       </w:r>
-      <w:bookmarkEnd w:id="10"/>
+      <w:bookmarkEnd w:id="11"/>
     </w:p>
     <w:p>
       <w:pPr>
@@ -1171,7 +1163,6 @@
       <w:r>
         <w:rPr>
           <w:noProof/>
-          <w:lang w:val="en-CA" w:eastAsia="en-CA"/>
         </w:rPr>
         <w:drawing>
           <wp:inline distT="0" distB="0" distL="0" distR="0" wp14:anchorId="7C57DC56" wp14:editId="51ACC6E7">
@@ -1228,25 +1219,25 @@
       <w:pPr>
         <w:pStyle w:val="Heading1"/>
       </w:pPr>
-      <w:bookmarkStart w:id="11" w:name="screen-descriptions"/>
-      <w:bookmarkStart w:id="12" w:name="_Toc466826279"/>
-      <w:bookmarkEnd w:id="11"/>
+      <w:bookmarkStart w:id="12" w:name="screen-descriptions"/>
+      <w:bookmarkStart w:id="13" w:name="_Toc466826279"/>
+      <w:bookmarkEnd w:id="12"/>
       <w:r>
         <w:t>Screen Descriptions</w:t>
       </w:r>
-      <w:bookmarkEnd w:id="12"/>
+      <w:bookmarkEnd w:id="13"/>
     </w:p>
     <w:p>
       <w:pPr>
         <w:pStyle w:val="Heading1"/>
       </w:pPr>
-      <w:bookmarkStart w:id="13" w:name="character"/>
-      <w:bookmarkStart w:id="14" w:name="_Toc466826280"/>
-      <w:bookmarkEnd w:id="13"/>
+      <w:bookmarkStart w:id="14" w:name="character"/>
+      <w:bookmarkStart w:id="15" w:name="_Toc466826280"/>
+      <w:bookmarkEnd w:id="14"/>
       <w:r>
         <w:t>Character</w:t>
       </w:r>
-      <w:bookmarkEnd w:id="14"/>
+      <w:bookmarkEnd w:id="15"/>
     </w:p>
     <w:p>
       <w:pPr>
@@ -1256,12 +1247,7 @@
         <w:t>The Doctor has had his memory wiped so now he's an office worker.</w:t>
       </w:r>
       <w:r>
-        <w:t xml:space="preserve"> The player will use a sonic screwdriver the defeat the enemies described</w:t>
-      </w:r>
-      <w:bookmarkStart w:id="15" w:name="_GoBack"/>
-      <w:bookmarkEnd w:id="15"/>
-      <w:r>
-        <w:t xml:space="preserve"> below.</w:t>
+        <w:t xml:space="preserve"> The player will use a sonic screwdriver the defeat the enemies described below.</w:t>
       </w:r>
     </w:p>
     <w:p>
@@ -1272,6 +1258,7 @@
       <w:bookmarkStart w:id="17" w:name="_Toc466826281"/>
       <w:bookmarkEnd w:id="16"/>
       <w:r>
+        <w:lastRenderedPageBreak/>
         <w:t>Enemies</w:t>
       </w:r>
       <w:bookmarkEnd w:id="17"/>
@@ -1307,7 +1294,6 @@
       <w:bookmarkStart w:id="19" w:name="_Toc466826282"/>
       <w:bookmarkEnd w:id="18"/>
       <w:r>
-        <w:lastRenderedPageBreak/>
         <w:t>Scoring</w:t>
       </w:r>
       <w:bookmarkEnd w:id="19"/>
@@ -1625,6 +1611,7 @@
               <w:pStyle w:val="BodyText"/>
             </w:pPr>
             <w:r>
+              <w:lastRenderedPageBreak/>
               <w:t>Tardis</w:t>
             </w:r>
           </w:p>
@@ -1716,7 +1703,6 @@
               <w:pStyle w:val="BodyText"/>
             </w:pPr>
             <w:r>
-              <w:lastRenderedPageBreak/>
               <w:t>Office</w:t>
             </w:r>
             <w:r>
@@ -1807,6 +1793,7 @@
               <w:pStyle w:val="BodyText"/>
             </w:pPr>
             <w:r>
+              <w:lastRenderedPageBreak/>
               <w:t>D</w:t>
             </w:r>
             <w:r>
@@ -1896,7 +1883,7 @@
 </file>
 
 <file path=word/endnotes.xml><?xml version="1.0" encoding="utf-8"?>
-<w:endnotes xmlns:wpc="http://schemas.microsoft.com/office/word/2010/wordprocessingCanvas" xmlns:cx="http://schemas.microsoft.com/office/drawing/2014/chartex" xmlns:cx1="http://schemas.microsoft.com/office/drawing/2015/9/8/chartex" xmlns:cx2="http://schemas.microsoft.com/office/drawing/2015/10/21/chartex" xmlns:mc="http://schemas.openxmlformats.org/markup-compatibility/2006" xmlns:o="urn:schemas-microsoft-com:office:office" xmlns:r="http://schemas.openxmlformats.org/officeDocument/2006/relationships" xmlns:m="http://schemas.openxmlformats.org/officeDocument/2006/math" xmlns:v="urn:schemas-microsoft-com:vml" xmlns:wp14="http://schemas.microsoft.com/office/word/2010/wordprocessingDrawing" xmlns:wp="http://schemas.openxmlformats.org/drawingml/2006/wordprocessingDrawing" xmlns:w10="urn:schemas-microsoft-com:office:word" xmlns:w="http://schemas.openxmlformats.org/wordprocessingml/2006/main" xmlns:w14="http://schemas.microsoft.com/office/word/2010/wordml" xmlns:w15="http://schemas.microsoft.com/office/word/2012/wordml" xmlns:w16se="http://schemas.microsoft.com/office/word/2015/wordml/symex" xmlns:wpg="http://schemas.microsoft.com/office/word/2010/wordprocessingGroup" xmlns:wpi="http://schemas.microsoft.com/office/word/2010/wordprocessingInk" xmlns:wne="http://schemas.microsoft.com/office/word/2006/wordml" xmlns:wps="http://schemas.microsoft.com/office/word/2010/wordprocessingShape" mc:Ignorable="w14 w15 w16se wp14">
+<w:endnotes xmlns:wpc="http://schemas.microsoft.com/office/word/2010/wordprocessingCanvas" xmlns:cx="http://schemas.microsoft.com/office/drawing/2014/chartex" xmlns:cx1="http://schemas.microsoft.com/office/drawing/2015/9/8/chartex" xmlns:cx2="http://schemas.microsoft.com/office/drawing/2015/10/21/chartex" xmlns:cx3="http://schemas.microsoft.com/office/drawing/2016/5/9/chartex" xmlns:cx4="http://schemas.microsoft.com/office/drawing/2016/5/10/chartex" xmlns:cx5="http://schemas.microsoft.com/office/drawing/2016/5/11/chartex" xmlns:mc="http://schemas.openxmlformats.org/markup-compatibility/2006" xmlns:o="urn:schemas-microsoft-com:office:office" xmlns:r="http://schemas.openxmlformats.org/officeDocument/2006/relationships" xmlns:m="http://schemas.openxmlformats.org/officeDocument/2006/math" xmlns:v="urn:schemas-microsoft-com:vml" xmlns:wp14="http://schemas.microsoft.com/office/word/2010/wordprocessingDrawing" xmlns:wp="http://schemas.openxmlformats.org/drawingml/2006/wordprocessingDrawing" xmlns:w10="urn:schemas-microsoft-com:office:word" xmlns:w="http://schemas.openxmlformats.org/wordprocessingml/2006/main" xmlns:w14="http://schemas.microsoft.com/office/word/2010/wordml" xmlns:w15="http://schemas.microsoft.com/office/word/2012/wordml" xmlns:w16se="http://schemas.microsoft.com/office/word/2015/wordml/symex" xmlns:wpg="http://schemas.microsoft.com/office/word/2010/wordprocessingGroup" xmlns:wpi="http://schemas.microsoft.com/office/word/2010/wordprocessingInk" xmlns:wne="http://schemas.microsoft.com/office/word/2006/wordml" xmlns:wps="http://schemas.microsoft.com/office/word/2010/wordprocessingShape" mc:Ignorable="w14 w15 w16se wp14">
   <w:endnote w:type="separator" w:id="-1">
     <w:p>
       <w:pPr>
@@ -1921,7 +1908,7 @@
 </file>
 
 <file path=word/footnotes.xml><?xml version="1.0" encoding="utf-8"?>
-<w:footnotes xmlns:wpc="http://schemas.microsoft.com/office/word/2010/wordprocessingCanvas" xmlns:cx="http://schemas.microsoft.com/office/drawing/2014/chartex" xmlns:cx1="http://schemas.microsoft.com/office/drawing/2015/9/8/chartex" xmlns:cx2="http://schemas.microsoft.com/office/drawing/2015/10/21/chartex" xmlns:mc="http://schemas.openxmlformats.org/markup-compatibility/2006" xmlns:o="urn:schemas-microsoft-com:office:office" xmlns:r="http://schemas.openxmlformats.org/officeDocument/2006/relationships" xmlns:m="http://schemas.openxmlformats.org/officeDocument/2006/math" xmlns:v="urn:schemas-microsoft-com:vml" xmlns:wp14="http://schemas.microsoft.com/office/word/2010/wordprocessingDrawing" xmlns:wp="http://schemas.openxmlformats.org/drawingml/2006/wordprocessingDrawing" xmlns:w10="urn:schemas-microsoft-com:office:word" xmlns:w="http://schemas.openxmlformats.org/wordprocessingml/2006/main" xmlns:w14="http://schemas.microsoft.com/office/word/2010/wordml" xmlns:w15="http://schemas.microsoft.com/office/word/2012/wordml" xmlns:w16se="http://schemas.microsoft.com/office/word/2015/wordml/symex" xmlns:wpg="http://schemas.microsoft.com/office/word/2010/wordprocessingGroup" xmlns:wpi="http://schemas.microsoft.com/office/word/2010/wordprocessingInk" xmlns:wne="http://schemas.microsoft.com/office/word/2006/wordml" xmlns:wps="http://schemas.microsoft.com/office/word/2010/wordprocessingShape" mc:Ignorable="w14 w15 w16se wp14">
+<w:footnotes xmlns:wpc="http://schemas.microsoft.com/office/word/2010/wordprocessingCanvas" xmlns:cx="http://schemas.microsoft.com/office/drawing/2014/chartex" xmlns:cx1="http://schemas.microsoft.com/office/drawing/2015/9/8/chartex" xmlns:cx2="http://schemas.microsoft.com/office/drawing/2015/10/21/chartex" xmlns:cx3="http://schemas.microsoft.com/office/drawing/2016/5/9/chartex" xmlns:cx4="http://schemas.microsoft.com/office/drawing/2016/5/10/chartex" xmlns:cx5="http://schemas.microsoft.com/office/drawing/2016/5/11/chartex" xmlns:mc="http://schemas.openxmlformats.org/markup-compatibility/2006" xmlns:o="urn:schemas-microsoft-com:office:office" xmlns:r="http://schemas.openxmlformats.org/officeDocument/2006/relationships" xmlns:m="http://schemas.openxmlformats.org/officeDocument/2006/math" xmlns:v="urn:schemas-microsoft-com:vml" xmlns:wp14="http://schemas.microsoft.com/office/word/2010/wordprocessingDrawing" xmlns:wp="http://schemas.openxmlformats.org/drawingml/2006/wordprocessingDrawing" xmlns:w10="urn:schemas-microsoft-com:office:word" xmlns:w="http://schemas.openxmlformats.org/wordprocessingml/2006/main" xmlns:w14="http://schemas.microsoft.com/office/word/2010/wordml" xmlns:w15="http://schemas.microsoft.com/office/word/2012/wordml" xmlns:w16se="http://schemas.microsoft.com/office/word/2015/wordml/symex" xmlns:wpg="http://schemas.microsoft.com/office/word/2010/wordprocessingGroup" xmlns:wpi="http://schemas.microsoft.com/office/word/2010/wordprocessingInk" xmlns:wne="http://schemas.microsoft.com/office/word/2006/wordml" xmlns:wps="http://schemas.microsoft.com/office/word/2010/wordprocessingShape" mc:Ignorable="w14 w15 w16se wp14">
   <w:footnote w:type="separator" w:id="-1">
     <w:p>
       <w:r>
@@ -1940,7 +1927,7 @@
 </file>
 
 <file path=word/numbering.xml><?xml version="1.0" encoding="utf-8"?>
-<w:numbering xmlns:wpc="http://schemas.microsoft.com/office/word/2010/wordprocessingCanvas" xmlns:cx="http://schemas.microsoft.com/office/drawing/2014/chartex" xmlns:cx1="http://schemas.microsoft.com/office/drawing/2015/9/8/chartex" xmlns:cx2="http://schemas.microsoft.com/office/drawing/2015/10/21/chartex" xmlns:mc="http://schemas.openxmlformats.org/markup-compatibility/2006" xmlns:o="urn:schemas-microsoft-com:office:office" xmlns:r="http://schemas.openxmlformats.org/officeDocument/2006/relationships" xmlns:m="http://schemas.openxmlformats.org/officeDocument/2006/math" xmlns:v="urn:schemas-microsoft-com:vml" xmlns:wp14="http://schemas.microsoft.com/office/word/2010/wordprocessingDrawing" xmlns:wp="http://schemas.openxmlformats.org/drawingml/2006/wordprocessingDrawing" xmlns:w10="urn:schemas-microsoft-com:office:word" xmlns:w="http://schemas.openxmlformats.org/wordprocessingml/2006/main" xmlns:w14="http://schemas.microsoft.com/office/word/2010/wordml" xmlns:w15="http://schemas.microsoft.com/office/word/2012/wordml" xmlns:w16se="http://schemas.microsoft.com/office/word/2015/wordml/symex" xmlns:wpg="http://schemas.microsoft.com/office/word/2010/wordprocessingGroup" xmlns:wpi="http://schemas.microsoft.com/office/word/2010/wordprocessingInk" xmlns:wne="http://schemas.microsoft.com/office/word/2006/wordml" xmlns:wps="http://schemas.microsoft.com/office/word/2010/wordprocessingShape" mc:Ignorable="w14 w15 w16se wp14">
+<w:numbering xmlns:wpc="http://schemas.microsoft.com/office/word/2010/wordprocessingCanvas" xmlns:cx="http://schemas.microsoft.com/office/drawing/2014/chartex" xmlns:cx1="http://schemas.microsoft.com/office/drawing/2015/9/8/chartex" xmlns:cx2="http://schemas.microsoft.com/office/drawing/2015/10/21/chartex" xmlns:cx3="http://schemas.microsoft.com/office/drawing/2016/5/9/chartex" xmlns:cx4="http://schemas.microsoft.com/office/drawing/2016/5/10/chartex" xmlns:cx5="http://schemas.microsoft.com/office/drawing/2016/5/11/chartex" xmlns:mc="http://schemas.openxmlformats.org/markup-compatibility/2006" xmlns:o="urn:schemas-microsoft-com:office:office" xmlns:r="http://schemas.openxmlformats.org/officeDocument/2006/relationships" xmlns:m="http://schemas.openxmlformats.org/officeDocument/2006/math" xmlns:v="urn:schemas-microsoft-com:vml" xmlns:wp14="http://schemas.microsoft.com/office/word/2010/wordprocessingDrawing" xmlns:wp="http://schemas.openxmlformats.org/drawingml/2006/wordprocessingDrawing" xmlns:w10="urn:schemas-microsoft-com:office:word" xmlns:w="http://schemas.openxmlformats.org/wordprocessingml/2006/main" xmlns:w14="http://schemas.microsoft.com/office/word/2010/wordml" xmlns:w15="http://schemas.microsoft.com/office/word/2012/wordml" xmlns:w16se="http://schemas.microsoft.com/office/word/2015/wordml/symex" xmlns:wpg="http://schemas.microsoft.com/office/word/2010/wordprocessingGroup" xmlns:wpi="http://schemas.microsoft.com/office/word/2010/wordprocessingInk" xmlns:wne="http://schemas.microsoft.com/office/word/2006/wordml" xmlns:wps="http://schemas.microsoft.com/office/word/2010/wordprocessingShape" mc:Ignorable="w14 w15 w16se wp14">
   <w:abstractNum w:abstractNumId="0" w15:restartNumberingAfterBreak="0">
     <w:nsid w:val="E056BA7F"/>
     <w:multiLevelType w:val="multilevel"/>
@@ -2151,7 +2138,7 @@
       </w:pPr>
     </w:pPrDefault>
   </w:docDefaults>
-  <w:latentStyles w:defLockedState="0" w:defUIPriority="0" w:defSemiHidden="0" w:defUnhideWhenUsed="0" w:defQFormat="0" w:count="373">
+  <w:latentStyles w:defLockedState="0" w:defUIPriority="0" w:defSemiHidden="0" w:defUnhideWhenUsed="0" w:defQFormat="0" w:count="374">
     <w:lsdException w:name="heading 8" w:semiHidden="1" w:unhideWhenUsed="1"/>
     <w:lsdException w:name="index 5" w:semiHidden="1" w:unhideWhenUsed="1"/>
     <w:lsdException w:name="index 6" w:semiHidden="1" w:unhideWhenUsed="1"/>
@@ -2233,7 +2220,6 @@
     <w:lsdException w:name="HTML Sample" w:semiHidden="1" w:unhideWhenUsed="1"/>
     <w:lsdException w:name="HTML Typewriter" w:semiHidden="1" w:unhideWhenUsed="1"/>
     <w:lsdException w:name="HTML Variable" w:semiHidden="1" w:unhideWhenUsed="1"/>
-    <w:lsdException w:name="Normal Table" w:semiHidden="1" w:unhideWhenUsed="1"/>
     <w:lsdException w:name="annotation subject" w:semiHidden="1" w:unhideWhenUsed="1"/>
     <w:lsdException w:name="No List" w:semiHidden="1" w:unhideWhenUsed="1"/>
     <w:lsdException w:name="Outline List 1" w:semiHidden="1" w:unhideWhenUsed="1"/>
@@ -2280,9 +2266,7 @@
     <w:lsdException w:name="Table Subtle 2" w:semiHidden="1" w:unhideWhenUsed="1"/>
     <w:lsdException w:name="Table Web 1" w:semiHidden="1" w:unhideWhenUsed="1"/>
     <w:lsdException w:name="Table Web 2" w:semiHidden="1" w:unhideWhenUsed="1"/>
-    <w:lsdException w:name="Table Web 3" w:semiHidden="1" w:unhideWhenUsed="1"/>
     <w:lsdException w:name="Balloon Text" w:semiHidden="1" w:unhideWhenUsed="1"/>
-    <w:lsdException w:name="Table Theme" w:semiHidden="1" w:unhideWhenUsed="1"/>
     <w:lsdException w:name="Placeholder Text" w:semiHidden="1"/>
     <w:lsdException w:name="Light Shading"/>
     <w:lsdException w:name="Light List"/>
@@ -2303,7 +2287,6 @@
     <w:lsdException w:name="Light Grid Accent 1"/>
     <w:lsdException w:name="Medium Shading 1 Accent 1"/>
     <w:lsdException w:name="Medium Shading 2 Accent 1"/>
-    <w:lsdException w:name="Medium List 1 Accent 1"/>
     <w:lsdException w:name="Revision" w:semiHidden="1"/>
     <w:lsdException w:name="Medium List 2 Accent 1"/>
     <w:lsdException w:name="Medium Grid 1 Accent 1"/>
@@ -2382,7 +2365,6 @@
     <w:lsdException w:name="Dark List Accent 6"/>
     <w:lsdException w:name="Colorful Shading Accent 6"/>
     <w:lsdException w:name="Colorful List Accent 6"/>
-    <w:lsdException w:name="Colorful Grid Accent 6"/>
     <w:lsdException w:name="Bibliography" w:semiHidden="1" w:unhideWhenUsed="1"/>
     <w:lsdException w:name="TOC Heading" w:semiHidden="1" w:uiPriority="39" w:unhideWhenUsed="1" w:qFormat="1"/>
     <w:lsdException w:name="Grid Table 4" w:uiPriority="49"/>
@@ -2482,6 +2464,7 @@
     <w:lsdException w:name="List Table 7 Colorful Accent 6" w:uiPriority="52"/>
     <w:lsdException w:name="Mention" w:semiHidden="1" w:uiPriority="99" w:unhideWhenUsed="1"/>
     <w:lsdException w:name="Smart Hyperlink" w:semiHidden="1" w:uiPriority="99" w:unhideWhenUsed="1"/>
+    <w:lsdException w:name="Hashtag" w:semiHidden="1" w:uiPriority="99" w:unhideWhenUsed="1"/>
   </w:latentStyles>
   <w:style w:type="paragraph" w:default="1" w:styleId="Normal">
     <w:name w:val="Normal"/>
@@ -3580,7 +3563,7 @@
 </file>
 
 <file path=customXml/itemProps1.xml><?xml version="1.0" encoding="utf-8"?>
-<ds:datastoreItem xmlns:ds="http://schemas.openxmlformats.org/officeDocument/2006/customXml" ds:itemID="{83B15032-C8F4-40D0-8E98-EFE0295D0633}">
+<ds:datastoreItem xmlns:ds="http://schemas.openxmlformats.org/officeDocument/2006/customXml" ds:itemID="{90A70DDA-9DA3-4F67-84F7-FFE1C4188F8D}">
   <ds:schemaRefs>
     <ds:schemaRef ds:uri="http://schemas.openxmlformats.org/officeDocument/2006/bibliography"/>
   </ds:schemaRefs>

</xml_diff>

<commit_message>
soundtrack, documentation, heatgun fix
</commit_message>
<xml_diff>
--- a/externalDocs/externalDoc.docx
+++ b/externalDocs/externalDoc.docx
@@ -1,15 +1,24 @@
 
 <file path=word/document.xml><?xml version="1.0" encoding="utf-8"?>
-<w:document xmlns:wpc="http://schemas.microsoft.com/office/word/2010/wordprocessingCanvas" xmlns:mc="http://schemas.openxmlformats.org/markup-compatibility/2006" xmlns:o="urn:schemas-microsoft-com:office:office" xmlns:r="http://schemas.openxmlformats.org/officeDocument/2006/relationships" xmlns:m="http://schemas.openxmlformats.org/officeDocument/2006/math" xmlns:v="urn:schemas-microsoft-com:vml" xmlns:wp14="http://schemas.microsoft.com/office/word/2010/wordprocessingDrawing" xmlns:wp="http://schemas.openxmlformats.org/drawingml/2006/wordprocessingDrawing" xmlns:w10="urn:schemas-microsoft-com:office:word" xmlns:w="http://schemas.openxmlformats.org/wordprocessingml/2006/main" xmlns:w14="http://schemas.microsoft.com/office/word/2010/wordml" xmlns:wpg="http://schemas.microsoft.com/office/word/2010/wordprocessingGroup" xmlns:wpi="http://schemas.microsoft.com/office/word/2010/wordprocessingInk" xmlns:wne="http://schemas.microsoft.com/office/word/2006/wordml" xmlns:wps="http://schemas.microsoft.com/office/word/2010/wordprocessingShape" mc:Ignorable="w14 wp14">
+<w:document xmlns:wpc="http://schemas.microsoft.com/office/word/2010/wordprocessingCanvas" xmlns:cx="http://schemas.microsoft.com/office/drawing/2014/chartex" xmlns:cx1="http://schemas.microsoft.com/office/drawing/2015/9/8/chartex" xmlns:cx2="http://schemas.microsoft.com/office/drawing/2015/10/21/chartex" xmlns:mc="http://schemas.openxmlformats.org/markup-compatibility/2006" xmlns:o="urn:schemas-microsoft-com:office:office" xmlns:r="http://schemas.openxmlformats.org/officeDocument/2006/relationships" xmlns:m="http://schemas.openxmlformats.org/officeDocument/2006/math" xmlns:v="urn:schemas-microsoft-com:vml" xmlns:wp14="http://schemas.microsoft.com/office/word/2010/wordprocessingDrawing" xmlns:wp="http://schemas.openxmlformats.org/drawingml/2006/wordprocessingDrawing" xmlns:w10="urn:schemas-microsoft-com:office:word" xmlns:w="http://schemas.openxmlformats.org/wordprocessingml/2006/main" xmlns:w14="http://schemas.microsoft.com/office/word/2010/wordml" xmlns:w15="http://schemas.microsoft.com/office/word/2012/wordml" xmlns:w16se="http://schemas.microsoft.com/office/word/2015/wordml/symex" xmlns:wpg="http://schemas.microsoft.com/office/word/2010/wordprocessingGroup" xmlns:wpi="http://schemas.microsoft.com/office/word/2010/wordprocessingInk" xmlns:wne="http://schemas.microsoft.com/office/word/2006/wordml" xmlns:wps="http://schemas.microsoft.com/office/word/2010/wordprocessingShape" mc:Ignorable="w14 w15 w16se wp14">
   <w:body>
     <w:p>
       <w:pPr>
         <w:pStyle w:val="Title"/>
-      </w:pPr>
-      <w:r>
+        <w:rPr>
+          <w:sz w:val="48"/>
+        </w:rPr>
+      </w:pPr>
+      <w:r>
+        <w:rPr>
+          <w:sz w:val="48"/>
+        </w:rPr>
         <w:t xml:space="preserve">COMP 305 - </w:t>
       </w:r>
       <w:r>
+        <w:rPr>
+          <w:sz w:val="48"/>
+        </w:rPr>
         <w:t>Assignment 3</w:t>
       </w:r>
     </w:p>
@@ -37,6 +46,7 @@
       <w:r>
         <w:rPr>
           <w:noProof/>
+          <w:lang w:val="en-CA" w:eastAsia="en-CA"/>
         </w:rPr>
         <w:drawing>
           <wp:anchor distT="0" distB="0" distL="114300" distR="114300" simplePos="0" relativeHeight="251657728" behindDoc="0" locked="0" layoutInCell="1" allowOverlap="1" wp14:anchorId="011CBC10" wp14:editId="46676EF4">
@@ -62,7 +72,7 @@
                     </pic:cNvPicPr>
                   </pic:nvPicPr>
                   <pic:blipFill>
-                    <a:blip r:embed="rId9">
+                    <a:blip r:embed="rId8">
                       <a:extLst>
                         <a:ext uri="{28A0092B-C50C-407E-A947-70E740481C1C}">
                           <a14:useLocalDpi xmlns:a14="http://schemas.microsoft.com/office/drawing/2010/main" val="0"/>
@@ -209,7 +219,7 @@
       <w:r>
         <w:t xml:space="preserve">Code licensed under the </w:t>
       </w:r>
-      <w:hyperlink r:id="rId10" w:history="1">
+      <w:hyperlink r:id="rId9" w:history="1">
         <w:r>
           <w:rPr>
             <w:rStyle w:val="Hyperlink"/>
@@ -274,7 +284,7 @@
         <w:pStyle w:val="Heading1"/>
       </w:pPr>
       <w:bookmarkStart w:id="1" w:name="table-of-contents"/>
-      <w:bookmarkStart w:id="2" w:name="_Toc466826274"/>
+      <w:bookmarkStart w:id="2" w:name="_Toc467616856"/>
       <w:bookmarkEnd w:id="1"/>
       <w:r>
         <w:lastRenderedPageBreak/>
@@ -335,7 +345,7 @@
           <w:r>
             <w:fldChar w:fldCharType="separate"/>
           </w:r>
-          <w:hyperlink w:anchor="_Toc466826274" w:history="1">
+          <w:hyperlink w:anchor="_Toc467616856" w:history="1">
             <w:r>
               <w:rPr>
                 <w:rStyle w:val="Hyperlink"/>
@@ -362,7 +372,7 @@
                 <w:noProof/>
                 <w:webHidden/>
               </w:rPr>
-              <w:instrText xml:space="preserve"> PAGEREF _Toc466826274 \h </w:instrText>
+              <w:instrText xml:space="preserve"> PAGEREF _Toc467616856 \h </w:instrText>
             </w:r>
             <w:r>
               <w:rPr>
@@ -407,7 +417,7 @@
               <w:lang w:val="en-CA" w:eastAsia="en-CA"/>
             </w:rPr>
           </w:pPr>
-          <w:hyperlink w:anchor="_Toc466826275" w:history="1">
+          <w:hyperlink w:anchor="_Toc467616857" w:history="1">
             <w:r>
               <w:rPr>
                 <w:rStyle w:val="Hyperlink"/>
@@ -434,7 +444,7 @@
                 <w:noProof/>
                 <w:webHidden/>
               </w:rPr>
-              <w:instrText xml:space="preserve"> PAGEREF _Toc466826275 \h </w:instrText>
+              <w:instrText xml:space="preserve"> PAGEREF _Toc467616857 \h </w:instrText>
             </w:r>
             <w:r>
               <w:rPr>
@@ -479,7 +489,7 @@
               <w:lang w:val="en-CA" w:eastAsia="en-CA"/>
             </w:rPr>
           </w:pPr>
-          <w:hyperlink w:anchor="_Toc466826276" w:history="1">
+          <w:hyperlink w:anchor="_Toc467616858" w:history="1">
             <w:r>
               <w:rPr>
                 <w:rStyle w:val="Hyperlink"/>
@@ -506,7 +516,7 @@
                 <w:noProof/>
                 <w:webHidden/>
               </w:rPr>
-              <w:instrText xml:space="preserve"> PAGEREF _Toc466826276 \h </w:instrText>
+              <w:instrText xml:space="preserve"> PAGEREF _Toc467616858 \h </w:instrText>
             </w:r>
             <w:r>
               <w:rPr>
@@ -551,7 +561,7 @@
               <w:lang w:val="en-CA" w:eastAsia="en-CA"/>
             </w:rPr>
           </w:pPr>
-          <w:hyperlink w:anchor="_Toc466826277" w:history="1">
+          <w:hyperlink w:anchor="_Toc467616859" w:history="1">
             <w:r>
               <w:rPr>
                 <w:rStyle w:val="Hyperlink"/>
@@ -578,7 +588,7 @@
                 <w:noProof/>
                 <w:webHidden/>
               </w:rPr>
-              <w:instrText xml:space="preserve"> PAGEREF _Toc466826277 \h </w:instrText>
+              <w:instrText xml:space="preserve"> PAGEREF _Toc467616859 \h </w:instrText>
             </w:r>
             <w:r>
               <w:rPr>
@@ -623,7 +633,7 @@
               <w:lang w:val="en-CA" w:eastAsia="en-CA"/>
             </w:rPr>
           </w:pPr>
-          <w:hyperlink w:anchor="_Toc466826278" w:history="1">
+          <w:hyperlink w:anchor="_Toc467616860" w:history="1">
             <w:r>
               <w:rPr>
                 <w:rStyle w:val="Hyperlink"/>
@@ -650,7 +660,7 @@
                 <w:noProof/>
                 <w:webHidden/>
               </w:rPr>
-              <w:instrText xml:space="preserve"> PAGEREF _Toc466826278 \h </w:instrText>
+              <w:instrText xml:space="preserve"> PAGEREF _Toc467616860 \h </w:instrText>
             </w:r>
             <w:r>
               <w:rPr>
@@ -695,7 +705,7 @@
               <w:lang w:val="en-CA" w:eastAsia="en-CA"/>
             </w:rPr>
           </w:pPr>
-          <w:hyperlink w:anchor="_Toc466826279" w:history="1">
+          <w:hyperlink w:anchor="_Toc467616861" w:history="1">
             <w:r>
               <w:rPr>
                 <w:rStyle w:val="Hyperlink"/>
@@ -722,7 +732,7 @@
                 <w:noProof/>
                 <w:webHidden/>
               </w:rPr>
-              <w:instrText xml:space="preserve"> PAGEREF _Toc466826279 \h </w:instrText>
+              <w:instrText xml:space="preserve"> PAGEREF _Toc467616861 \h </w:instrText>
             </w:r>
             <w:r>
               <w:rPr>
@@ -767,7 +777,7 @@
               <w:lang w:val="en-CA" w:eastAsia="en-CA"/>
             </w:rPr>
           </w:pPr>
-          <w:hyperlink w:anchor="_Toc466826280" w:history="1">
+          <w:hyperlink w:anchor="_Toc467616862" w:history="1">
             <w:r>
               <w:rPr>
                 <w:rStyle w:val="Hyperlink"/>
@@ -794,7 +804,7 @@
                 <w:noProof/>
                 <w:webHidden/>
               </w:rPr>
-              <w:instrText xml:space="preserve"> PAGEREF _Toc466826280 \h </w:instrText>
+              <w:instrText xml:space="preserve"> PAGEREF _Toc467616862 \h </w:instrText>
             </w:r>
             <w:r>
               <w:rPr>
@@ -839,13 +849,13 @@
               <w:lang w:val="en-CA" w:eastAsia="en-CA"/>
             </w:rPr>
           </w:pPr>
-          <w:hyperlink w:anchor="_Toc466826281" w:history="1">
+          <w:hyperlink w:anchor="_Toc467616863" w:history="1">
             <w:r>
               <w:rPr>
                 <w:rStyle w:val="Hyperlink"/>
                 <w:noProof/>
               </w:rPr>
-              <w:t>Enemies</w:t>
+              <w:t>Items</w:t>
             </w:r>
             <w:r>
               <w:rPr>
@@ -866,7 +876,7 @@
                 <w:noProof/>
                 <w:webHidden/>
               </w:rPr>
-              <w:instrText xml:space="preserve"> PAGEREF _Toc466826281 \h </w:instrText>
+              <w:instrText xml:space="preserve"> PAGEREF _Toc467616863 \h </w:instrText>
             </w:r>
             <w:r>
               <w:rPr>
@@ -886,7 +896,7 @@
                 <w:noProof/>
                 <w:webHidden/>
               </w:rPr>
-              <w:t>4</w:t>
+              <w:t>5</w:t>
             </w:r>
             <w:r>
               <w:rPr>
@@ -911,13 +921,13 @@
               <w:lang w:val="en-CA" w:eastAsia="en-CA"/>
             </w:rPr>
           </w:pPr>
-          <w:hyperlink w:anchor="_Toc466826282" w:history="1">
+          <w:hyperlink w:anchor="_Toc467616864" w:history="1">
             <w:r>
               <w:rPr>
                 <w:rStyle w:val="Hyperlink"/>
                 <w:noProof/>
               </w:rPr>
-              <w:t>Scoring</w:t>
+              <w:t>Enemies</w:t>
             </w:r>
             <w:r>
               <w:rPr>
@@ -938,7 +948,7 @@
                 <w:noProof/>
                 <w:webHidden/>
               </w:rPr>
-              <w:instrText xml:space="preserve"> PAGEREF _Toc466826282 \h </w:instrText>
+              <w:instrText xml:space="preserve"> PAGEREF _Toc467616864 \h </w:instrText>
             </w:r>
             <w:r>
               <w:rPr>
@@ -983,13 +993,13 @@
               <w:lang w:val="en-CA" w:eastAsia="en-CA"/>
             </w:rPr>
           </w:pPr>
-          <w:hyperlink w:anchor="_Toc466826283" w:history="1">
+          <w:hyperlink w:anchor="_Toc467616865" w:history="1">
             <w:r>
               <w:rPr>
                 <w:rStyle w:val="Hyperlink"/>
                 <w:noProof/>
               </w:rPr>
-              <w:t>Sound Index</w:t>
+              <w:t>Scoring</w:t>
             </w:r>
             <w:r>
               <w:rPr>
@@ -1010,7 +1020,7 @@
                 <w:noProof/>
                 <w:webHidden/>
               </w:rPr>
-              <w:instrText xml:space="preserve"> PAGEREF _Toc466826283 \h </w:instrText>
+              <w:instrText xml:space="preserve"> PAGEREF _Toc467616865 \h </w:instrText>
             </w:r>
             <w:r>
               <w:rPr>
@@ -1055,12 +1065,84 @@
               <w:lang w:val="en-CA" w:eastAsia="en-CA"/>
             </w:rPr>
           </w:pPr>
-          <w:hyperlink w:anchor="_Toc466826284" w:history="1">
+          <w:hyperlink w:anchor="_Toc467616866" w:history="1">
             <w:r>
               <w:rPr>
                 <w:rStyle w:val="Hyperlink"/>
                 <w:noProof/>
               </w:rPr>
+              <w:t>Sound Index</w:t>
+            </w:r>
+            <w:r>
+              <w:rPr>
+                <w:noProof/>
+                <w:webHidden/>
+              </w:rPr>
+              <w:tab/>
+            </w:r>
+            <w:r>
+              <w:rPr>
+                <w:noProof/>
+                <w:webHidden/>
+              </w:rPr>
+              <w:fldChar w:fldCharType="begin"/>
+            </w:r>
+            <w:r>
+              <w:rPr>
+                <w:noProof/>
+                <w:webHidden/>
+              </w:rPr>
+              <w:instrText xml:space="preserve"> PAGEREF _Toc467616866 \h </w:instrText>
+            </w:r>
+            <w:r>
+              <w:rPr>
+                <w:noProof/>
+                <w:webHidden/>
+              </w:rPr>
+            </w:r>
+            <w:r>
+              <w:rPr>
+                <w:noProof/>
+                <w:webHidden/>
+              </w:rPr>
+              <w:fldChar w:fldCharType="separate"/>
+            </w:r>
+            <w:r>
+              <w:rPr>
+                <w:noProof/>
+                <w:webHidden/>
+              </w:rPr>
+              <w:t>5</w:t>
+            </w:r>
+            <w:r>
+              <w:rPr>
+                <w:noProof/>
+                <w:webHidden/>
+              </w:rPr>
+              <w:fldChar w:fldCharType="end"/>
+            </w:r>
+          </w:hyperlink>
+        </w:p>
+        <w:p>
+          <w:pPr>
+            <w:pStyle w:val="TOC1"/>
+            <w:tabs>
+              <w:tab w:val="right" w:leader="dot" w:pos="9350"/>
+            </w:tabs>
+            <w:rPr>
+              <w:rFonts w:eastAsiaTheme="minorEastAsia"/>
+              <w:noProof/>
+              <w:sz w:val="22"/>
+              <w:szCs w:val="22"/>
+              <w:lang w:val="en-CA" w:eastAsia="en-CA"/>
+            </w:rPr>
+          </w:pPr>
+          <w:hyperlink w:anchor="_Toc467616867" w:history="1">
+            <w:r>
+              <w:rPr>
+                <w:rStyle w:val="Hyperlink"/>
+                <w:noProof/>
+              </w:rPr>
               <w:t>Art/Multimedia Index</w:t>
             </w:r>
             <w:r>
@@ -1082,7 +1164,7 @@
                 <w:noProof/>
                 <w:webHidden/>
               </w:rPr>
-              <w:instrText xml:space="preserve"> PAGEREF _Toc466826284 \h </w:instrText>
+              <w:instrText xml:space="preserve"> PAGEREF _Toc467616867 \h </w:instrText>
             </w:r>
             <w:r>
               <w:rPr>
@@ -1102,7 +1184,7 @@
                 <w:noProof/>
                 <w:webHidden/>
               </w:rPr>
-              <w:t>5</w:t>
+              <w:t>6</w:t>
             </w:r>
             <w:r>
               <w:rPr>
@@ -1129,25 +1211,27 @@
       <w:r>
         <w:br w:type="page"/>
       </w:r>
+      <w:bookmarkStart w:id="3" w:name="_GoBack"/>
+      <w:bookmarkEnd w:id="3"/>
     </w:p>
     <w:p>
       <w:pPr>
         <w:pStyle w:val="Heading1"/>
       </w:pPr>
-      <w:bookmarkStart w:id="3" w:name="version-history"/>
-      <w:bookmarkStart w:id="4" w:name="_Toc466826275"/>
-      <w:bookmarkEnd w:id="3"/>
+      <w:bookmarkStart w:id="4" w:name="version-history"/>
+      <w:bookmarkStart w:id="5" w:name="_Toc467616857"/>
+      <w:bookmarkEnd w:id="4"/>
       <w:r>
         <w:lastRenderedPageBreak/>
         <w:t>Version History</w:t>
       </w:r>
-      <w:bookmarkEnd w:id="4"/>
+      <w:bookmarkEnd w:id="5"/>
     </w:p>
     <w:p>
       <w:pPr>
         <w:pStyle w:val="FirstParagraph"/>
       </w:pPr>
-      <w:hyperlink r:id="rId11" w:history="1">
+      <w:hyperlink r:id="rId10" w:history="1">
         <w:r>
           <w:rPr>
             <w:rStyle w:val="Hyperlink"/>
@@ -1173,76 +1257,61 @@
           <w:szCs w:val="24"/>
         </w:rPr>
       </w:pPr>
-      <w:bookmarkStart w:id="5" w:name="detailed-game-description"/>
-      <w:bookmarkStart w:id="6" w:name="_Toc466826276"/>
-      <w:bookmarkEnd w:id="5"/>
+      <w:bookmarkStart w:id="6" w:name="detailed-game-description"/>
+      <w:bookmarkStart w:id="7" w:name="_Toc467616858"/>
+      <w:bookmarkEnd w:id="6"/>
       <w:r>
         <w:lastRenderedPageBreak/>
         <w:t>Detailed Game Description</w:t>
       </w:r>
-      <w:bookmarkStart w:id="7" w:name="controls"/>
-      <w:bookmarkStart w:id="8" w:name="_Toc466826277"/>
-      <w:bookmarkEnd w:id="6"/>
+      <w:bookmarkStart w:id="8" w:name="controls"/>
       <w:bookmarkEnd w:id="7"/>
+      <w:bookmarkEnd w:id="8"/>
       <w:r>
         <w:br/>
       </w:r>
     </w:p>
     <w:p>
       <w:pPr>
+        <w:rPr>
+          <w:b/>
+          <w:bCs/>
+        </w:rPr>
+      </w:pPr>
+      <w:r>
+        <w:t>This is a first-person arena survival shooter with a Dr. Who theme. The doctor has been trapped in a giant office with no exits, and is being attacked by an army of weakened clones of Daleks. The game is essentially a traditional high score seeking shooter where the intent of the player is to outlast as many waves as possible to attain a maximum score.</w:t>
+      </w:r>
+    </w:p>
+    <w:p>
+      <w:pPr>
         <w:pStyle w:val="Heading1"/>
-        <w:rPr>
-          <w:rFonts w:asciiTheme="minorHAnsi" w:eastAsiaTheme="minorHAnsi" w:hAnsiTheme="minorHAnsi" w:cstheme="minorBidi"/>
-          <w:b w:val="0"/>
-          <w:bCs w:val="0"/>
-          <w:color w:val="auto"/>
-          <w:sz w:val="24"/>
-          <w:szCs w:val="24"/>
-        </w:rPr>
-      </w:pPr>
-      <w:r>
-        <w:rPr>
-          <w:rFonts w:asciiTheme="minorHAnsi" w:eastAsiaTheme="minorHAnsi" w:hAnsiTheme="minorHAnsi" w:cstheme="minorBidi"/>
-          <w:b w:val="0"/>
-          <w:bCs w:val="0"/>
-          <w:color w:val="auto"/>
-          <w:sz w:val="24"/>
-          <w:szCs w:val="24"/>
-        </w:rPr>
-        <w:t>This is a first-person arena survival shooter with a Dr. Who theme. The doctor has been trapped in a giant office with no exits, and is being attacked by an army of weakened clones of Daleks. The game is essentially a traditional high score seeking shooter where the intent of the player is to outlast as many waves as possible to attain a maximum score.</w:t>
+      </w:pPr>
+      <w:bookmarkStart w:id="9" w:name="_Toc467616859"/>
+      <w:r>
+        <w:t>Controls</w:t>
+      </w:r>
+      <w:bookmarkEnd w:id="9"/>
+    </w:p>
+    <w:p>
+      <w:pPr>
+        <w:pStyle w:val="FirstParagraph"/>
+      </w:pPr>
+      <w:r>
+        <w:t xml:space="preserve">The player will use the WASD keys </w:t>
+      </w:r>
+      <w:r>
+        <w:t xml:space="preserve">to move the player. The mouse can be used to fire weapon and look </w:t>
+      </w:r>
+      <w:r>
+        <w:t>around.</w:t>
       </w:r>
     </w:p>
     <w:p>
       <w:pPr>
         <w:pStyle w:val="Heading1"/>
       </w:pPr>
-      <w:bookmarkStart w:id="9" w:name="_GoBack"/>
-      <w:bookmarkEnd w:id="9"/>
-      <w:r>
-        <w:t>Controls</w:t>
-      </w:r>
-      <w:bookmarkEnd w:id="8"/>
-    </w:p>
-    <w:p>
-      <w:pPr>
-        <w:pStyle w:val="FirstParagraph"/>
-      </w:pPr>
-      <w:r>
-        <w:t xml:space="preserve">The player will use the WASD keys </w:t>
-      </w:r>
-      <w:r>
-        <w:t xml:space="preserve">to move the player. The mouse can be used to fire weapon and look </w:t>
-      </w:r>
-      <w:r>
-        <w:t>around.</w:t>
-      </w:r>
-    </w:p>
-    <w:p>
-      <w:pPr>
-        <w:pStyle w:val="Heading1"/>
-      </w:pPr>
       <w:bookmarkStart w:id="10" w:name="interface-sketch"/>
-      <w:bookmarkStart w:id="11" w:name="_Toc466826278"/>
+      <w:bookmarkStart w:id="11" w:name="_Toc467616860"/>
       <w:bookmarkEnd w:id="10"/>
       <w:r>
         <w:t>Interface Sketch</w:t>
@@ -1256,9 +1325,10 @@
       <w:r>
         <w:rPr>
           <w:noProof/>
+          <w:lang w:val="en-CA" w:eastAsia="en-CA"/>
         </w:rPr>
         <w:drawing>
-          <wp:inline distT="0" distB="0" distL="0" distR="0" wp14:anchorId="7C57DC56" wp14:editId="51ACC6E7">
+          <wp:inline distT="0" distB="0" distL="0" distR="0" wp14:anchorId="5A8002BB" wp14:editId="7BF5B20C">
             <wp:extent cx="5334000" cy="3000375"/>
             <wp:effectExtent l="0" t="0" r="0" b="0"/>
             <wp:docPr id="2" name="Picture" descr="Interface Sketch"/>
@@ -1273,7 +1343,7 @@
                     </pic:cNvPicPr>
                   </pic:nvPicPr>
                   <pic:blipFill>
-                    <a:blip r:embed="rId12"/>
+                    <a:blip r:embed="rId11"/>
                     <a:stretch>
                       <a:fillRect/>
                     </a:stretch>
@@ -1313,7 +1383,7 @@
         <w:pStyle w:val="Heading1"/>
       </w:pPr>
       <w:bookmarkStart w:id="12" w:name="screen-descriptions"/>
-      <w:bookmarkStart w:id="13" w:name="_Toc466826279"/>
+      <w:bookmarkStart w:id="13" w:name="_Toc467616861"/>
       <w:bookmarkEnd w:id="12"/>
       <w:r>
         <w:t>Screen Descriptions</w:t>
@@ -1333,7 +1403,7 @@
         <w:pStyle w:val="Heading1"/>
       </w:pPr>
       <w:bookmarkStart w:id="14" w:name="character"/>
-      <w:bookmarkStart w:id="15" w:name="_Toc466826280"/>
+      <w:bookmarkStart w:id="15" w:name="_Toc467616862"/>
       <w:bookmarkEnd w:id="14"/>
       <w:r>
         <w:t>Character</w:t>
@@ -1355,34 +1425,23 @@
       <w:pPr>
         <w:pStyle w:val="Heading1"/>
       </w:pPr>
+      <w:bookmarkStart w:id="16" w:name="_Toc467616863"/>
       <w:r>
         <w:lastRenderedPageBreak/>
         <w:t>Items</w:t>
       </w:r>
+      <w:bookmarkEnd w:id="16"/>
     </w:p>
     <w:p>
       <w:pPr>
         <w:pStyle w:val="FirstParagraph"/>
       </w:pPr>
       <w:r>
-        <w:t xml:space="preserve">The player can pick up heath packs that will appear at </w:t>
-      </w:r>
-      <w:proofErr w:type="spellStart"/>
-      <w:r>
-        <w:t>dalek</w:t>
-      </w:r>
-      <w:proofErr w:type="spellEnd"/>
-      <w:r>
-        <w:t xml:space="preserve"> spawn points forcing the player to go into danger to gain health.</w:t>
-      </w:r>
-      <w:r>
-        <w:t xml:space="preserve"> The health pickup will only appear when the player has less than 100 </w:t>
-      </w:r>
-      <w:proofErr w:type="gramStart"/>
-      <w:r>
-        <w:t>health</w:t>
-      </w:r>
-      <w:proofErr w:type="gramEnd"/>
+        <w:t>The player can pick up heath packs that will appear at dalek spawn points forcing the player to go into danger to gain health.</w:t>
+      </w:r>
+      <w:r>
+        <w:t xml:space="preserve"> The health pickup will only appear when the player has less than 100 health</w:t>
+      </w:r>
       <w:r>
         <w:t>. Picking up health only adds 5 to the health</w:t>
       </w:r>
@@ -1394,13 +1453,13 @@
       <w:pPr>
         <w:pStyle w:val="Heading1"/>
       </w:pPr>
-      <w:bookmarkStart w:id="16" w:name="enemies"/>
-      <w:bookmarkStart w:id="17" w:name="_Toc466826281"/>
-      <w:bookmarkEnd w:id="16"/>
+      <w:bookmarkStart w:id="17" w:name="enemies"/>
+      <w:bookmarkStart w:id="18" w:name="_Toc467616864"/>
+      <w:bookmarkEnd w:id="17"/>
       <w:r>
         <w:t>Enemies</w:t>
       </w:r>
-      <w:bookmarkEnd w:id="17"/>
+      <w:bookmarkEnd w:id="18"/>
     </w:p>
     <w:p>
       <w:pPr>
@@ -1409,7 +1468,6 @@
       <w:r>
         <w:t xml:space="preserve">Enemies include </w:t>
       </w:r>
-      <w:proofErr w:type="spellStart"/>
       <w:r>
         <w:t>d</w:t>
       </w:r>
@@ -1419,7 +1477,6 @@
       <w:r>
         <w:t>s</w:t>
       </w:r>
-      <w:proofErr w:type="spellEnd"/>
       <w:r>
         <w:t xml:space="preserve"> </w:t>
       </w:r>
@@ -1434,13 +1491,13 @@
       <w:pPr>
         <w:pStyle w:val="Heading1"/>
       </w:pPr>
-      <w:bookmarkStart w:id="18" w:name="scoring"/>
-      <w:bookmarkStart w:id="19" w:name="_Toc466826282"/>
-      <w:bookmarkEnd w:id="18"/>
+      <w:bookmarkStart w:id="19" w:name="scoring"/>
+      <w:bookmarkStart w:id="20" w:name="_Toc467616865"/>
+      <w:bookmarkEnd w:id="19"/>
       <w:r>
         <w:t>Scoring</w:t>
       </w:r>
-      <w:bookmarkEnd w:id="19"/>
+      <w:bookmarkEnd w:id="20"/>
     </w:p>
     <w:p>
       <w:pPr>
@@ -1466,99 +1523,346 @@
       <w:pPr>
         <w:pStyle w:val="Heading1"/>
       </w:pPr>
-      <w:bookmarkStart w:id="20" w:name="sound-index"/>
-      <w:bookmarkStart w:id="21" w:name="_Toc466826283"/>
-      <w:bookmarkEnd w:id="20"/>
+      <w:bookmarkStart w:id="21" w:name="sound-index"/>
+      <w:bookmarkStart w:id="22" w:name="_Toc467616866"/>
+      <w:bookmarkEnd w:id="21"/>
       <w:r>
         <w:t>Sound Index</w:t>
       </w:r>
-      <w:bookmarkEnd w:id="21"/>
+      <w:bookmarkEnd w:id="22"/>
+    </w:p>
+    <w:p>
+      <w:pPr>
+        <w:pStyle w:val="BodyText"/>
+      </w:pPr>
     </w:p>
     <w:tbl>
       <w:tblPr>
-        <w:tblStyle w:val="TableGrid"/>
+        <w:tblStyle w:val="GridTable4-Accent61"/>
         <w:tblW w:w="0" w:type="auto"/>
+        <w:tblLayout w:type="fixed"/>
         <w:tblLook w:val="04A0" w:firstRow="1" w:lastRow="0" w:firstColumn="1" w:lastColumn="0" w:noHBand="0" w:noVBand="1"/>
       </w:tblPr>
       <w:tblGrid>
-        <w:gridCol w:w="4788"/>
-        <w:gridCol w:w="4788"/>
+        <w:gridCol w:w="2235"/>
+        <w:gridCol w:w="2126"/>
+        <w:gridCol w:w="5215"/>
       </w:tblGrid>
       <w:tr>
+        <w:trPr>
+          <w:cnfStyle w:val="100000000000" w:firstRow="1" w:lastRow="0" w:firstColumn="0" w:lastColumn="0" w:oddVBand="0" w:evenVBand="0" w:oddHBand="0" w:evenHBand="0" w:firstRowFirstColumn="0" w:firstRowLastColumn="0" w:lastRowFirstColumn="0" w:lastRowLastColumn="0"/>
+        </w:trPr>
         <w:tc>
           <w:tcPr>
-            <w:tcW w:w="4788" w:type="dxa"/>
+            <w:cnfStyle w:val="001000000000" w:firstRow="0" w:lastRow="0" w:firstColumn="1" w:lastColumn="0" w:oddVBand="0" w:evenVBand="0" w:oddHBand="0" w:evenHBand="0" w:firstRowFirstColumn="0" w:firstRowLastColumn="0" w:lastRowFirstColumn="0" w:lastRowLastColumn="0"/>
+            <w:tcW w:w="2235" w:type="dxa"/>
+          </w:tcPr>
+          <w:p>
+            <w:pPr>
+              <w:pStyle w:val="BodyText"/>
+              <w:rPr>
+                <w:rFonts w:ascii="Aharoni" w:hAnsi="Aharoni" w:cs="Aharoni"/>
+                <w:sz w:val="32"/>
+              </w:rPr>
+            </w:pPr>
+            <w:r>
+              <w:rPr>
+                <w:rFonts w:ascii="Aharoni" w:hAnsi="Aharoni" w:cs="Aharoni"/>
+                <w:sz w:val="32"/>
+              </w:rPr>
+              <w:t xml:space="preserve">Sound Name </w:t>
+            </w:r>
+          </w:p>
+        </w:tc>
+        <w:tc>
+          <w:tcPr>
+            <w:tcW w:w="2126" w:type="dxa"/>
+          </w:tcPr>
+          <w:p>
+            <w:pPr>
+              <w:pStyle w:val="BodyText"/>
+              <w:cnfStyle w:val="100000000000" w:firstRow="1" w:lastRow="0" w:firstColumn="0" w:lastColumn="0" w:oddVBand="0" w:evenVBand="0" w:oddHBand="0" w:evenHBand="0" w:firstRowFirstColumn="0" w:firstRowLastColumn="0" w:lastRowFirstColumn="0" w:lastRowLastColumn="0"/>
+              <w:rPr>
+                <w:rFonts w:ascii="Aharoni" w:hAnsi="Aharoni" w:cs="Aharoni"/>
+                <w:sz w:val="32"/>
+              </w:rPr>
+            </w:pPr>
+            <w:r>
+              <w:rPr>
+                <w:rFonts w:ascii="Aharoni" w:hAnsi="Aharoni" w:cs="Aharoni"/>
+                <w:sz w:val="32"/>
+              </w:rPr>
+              <w:t>File</w:t>
+            </w:r>
+          </w:p>
+        </w:tc>
+        <w:tc>
+          <w:tcPr>
+            <w:tcW w:w="5215" w:type="dxa"/>
+          </w:tcPr>
+          <w:p>
+            <w:pPr>
+              <w:pStyle w:val="BodyText"/>
+              <w:cnfStyle w:val="100000000000" w:firstRow="1" w:lastRow="0" w:firstColumn="0" w:lastColumn="0" w:oddVBand="0" w:evenVBand="0" w:oddHBand="0" w:evenHBand="0" w:firstRowFirstColumn="0" w:firstRowLastColumn="0" w:lastRowFirstColumn="0" w:lastRowLastColumn="0"/>
+              <w:rPr>
+                <w:rFonts w:ascii="Aharoni" w:hAnsi="Aharoni" w:cs="Aharoni"/>
+                <w:sz w:val="32"/>
+              </w:rPr>
+            </w:pPr>
+            <w:r>
+              <w:rPr>
+                <w:rFonts w:ascii="Aharoni" w:hAnsi="Aharoni" w:cs="Aharoni"/>
+                <w:sz w:val="32"/>
+              </w:rPr>
+              <w:t>Source</w:t>
+            </w:r>
+          </w:p>
+        </w:tc>
+      </w:tr>
+      <w:tr>
+        <w:trPr>
+          <w:cnfStyle w:val="000000100000" w:firstRow="0" w:lastRow="0" w:firstColumn="0" w:lastColumn="0" w:oddVBand="0" w:evenVBand="0" w:oddHBand="1" w:evenHBand="0" w:firstRowFirstColumn="0" w:firstRowLastColumn="0" w:lastRowFirstColumn="0" w:lastRowLastColumn="0"/>
+        </w:trPr>
+        <w:tc>
+          <w:tcPr>
+            <w:cnfStyle w:val="001000000000" w:firstRow="0" w:lastRow="0" w:firstColumn="1" w:lastColumn="0" w:oddVBand="0" w:evenVBand="0" w:oddHBand="0" w:evenHBand="0" w:firstRowFirstColumn="0" w:firstRowLastColumn="0" w:lastRowFirstColumn="0" w:lastRowLastColumn="0"/>
+            <w:tcW w:w="2235" w:type="dxa"/>
           </w:tcPr>
           <w:p>
             <w:pPr>
               <w:pStyle w:val="BodyText"/>
             </w:pPr>
+            <w:r>
+              <w:t xml:space="preserve">Sonic Screwdriver </w:t>
+            </w:r>
           </w:p>
         </w:tc>
         <w:tc>
           <w:tcPr>
-            <w:tcW w:w="4788" w:type="dxa"/>
+            <w:tcW w:w="2126" w:type="dxa"/>
           </w:tcPr>
           <w:p>
             <w:pPr>
               <w:pStyle w:val="BodyText"/>
+              <w:cnfStyle w:val="000000100000" w:firstRow="0" w:lastRow="0" w:firstColumn="0" w:lastColumn="0" w:oddVBand="0" w:evenVBand="0" w:oddHBand="1" w:evenHBand="0" w:firstRowFirstColumn="0" w:firstRowLastColumn="0" w:lastRowFirstColumn="0" w:lastRowLastColumn="0"/>
             </w:pPr>
+            <w:r>
+              <w:t>sonic screwdriver sound FX.mp3</w:t>
+            </w:r>
+          </w:p>
+        </w:tc>
+        <w:tc>
+          <w:tcPr>
+            <w:tcW w:w="5215" w:type="dxa"/>
+          </w:tcPr>
+          <w:p>
+            <w:pPr>
+              <w:pStyle w:val="BodyText"/>
+              <w:cnfStyle w:val="000000100000" w:firstRow="0" w:lastRow="0" w:firstColumn="0" w:lastColumn="0" w:oddVBand="0" w:evenVBand="0" w:oddHBand="1" w:evenHBand="0" w:firstRowFirstColumn="0" w:firstRowLastColumn="0" w:lastRowFirstColumn="0" w:lastRowLastColumn="0"/>
+            </w:pPr>
+            <w:r>
+              <w:t>https://www.youtube.com/watch?v=yzZedNx2XOY</w:t>
+            </w:r>
           </w:p>
         </w:tc>
       </w:tr>
       <w:tr>
         <w:tc>
           <w:tcPr>
-            <w:tcW w:w="4788" w:type="dxa"/>
+            <w:cnfStyle w:val="001000000000" w:firstRow="0" w:lastRow="0" w:firstColumn="1" w:lastColumn="0" w:oddVBand="0" w:evenVBand="0" w:oddHBand="0" w:evenHBand="0" w:firstRowFirstColumn="0" w:firstRowLastColumn="0" w:lastRowFirstColumn="0" w:lastRowLastColumn="0"/>
+            <w:tcW w:w="2235" w:type="dxa"/>
           </w:tcPr>
           <w:p>
             <w:pPr>
               <w:pStyle w:val="BodyText"/>
             </w:pPr>
+            <w:r>
+              <w:t>Health Pickup</w:t>
+            </w:r>
           </w:p>
         </w:tc>
         <w:tc>
           <w:tcPr>
-            <w:tcW w:w="4788" w:type="dxa"/>
+            <w:tcW w:w="2126" w:type="dxa"/>
+          </w:tcPr>
+          <w:p>
+            <w:pPr>
+              <w:pStyle w:val="BodyText"/>
+              <w:cnfStyle w:val="000000000000" w:firstRow="0" w:lastRow="0" w:firstColumn="0" w:lastColumn="0" w:oddVBand="0" w:evenVBand="0" w:oddHBand="0" w:evenHBand="0" w:firstRowFirstColumn="0" w:firstRowLastColumn="0" w:lastRowFirstColumn="0" w:lastRowLastColumn="0"/>
+            </w:pPr>
+            <w:r>
+              <w:t>health.wav</w:t>
+            </w:r>
+          </w:p>
+        </w:tc>
+        <w:tc>
+          <w:tcPr>
+            <w:tcW w:w="5215" w:type="dxa"/>
+          </w:tcPr>
+          <w:p>
+            <w:pPr>
+              <w:pStyle w:val="BodyText"/>
+              <w:cnfStyle w:val="000000000000" w:firstRow="0" w:lastRow="0" w:firstColumn="0" w:lastColumn="0" w:oddVBand="0" w:evenVBand="0" w:oddHBand="0" w:evenHBand="0" w:firstRowFirstColumn="0" w:firstRowLastColumn="0" w:lastRowFirstColumn="0" w:lastRowLastColumn="0"/>
+            </w:pPr>
+            <w:r>
+              <w:t>https://www.freesound.org/s/162387/</w:t>
+            </w:r>
+          </w:p>
+        </w:tc>
+      </w:tr>
+      <w:tr>
+        <w:trPr>
+          <w:cnfStyle w:val="000000100000" w:firstRow="0" w:lastRow="0" w:firstColumn="0" w:lastColumn="0" w:oddVBand="0" w:evenVBand="0" w:oddHBand="1" w:evenHBand="0" w:firstRowFirstColumn="0" w:firstRowLastColumn="0" w:lastRowFirstColumn="0" w:lastRowLastColumn="0"/>
+        </w:trPr>
+        <w:tc>
+          <w:tcPr>
+            <w:cnfStyle w:val="001000000000" w:firstRow="0" w:lastRow="0" w:firstColumn="1" w:lastColumn="0" w:oddVBand="0" w:evenVBand="0" w:oddHBand="0" w:evenHBand="0" w:firstRowFirstColumn="0" w:firstRowLastColumn="0" w:lastRowFirstColumn="0" w:lastRowLastColumn="0"/>
+            <w:tcW w:w="2235" w:type="dxa"/>
           </w:tcPr>
           <w:p>
             <w:pPr>
               <w:pStyle w:val="BodyText"/>
             </w:pPr>
+            <w:r>
+              <w:t>Game Over</w:t>
+            </w:r>
+          </w:p>
+        </w:tc>
+        <w:tc>
+          <w:tcPr>
+            <w:tcW w:w="2126" w:type="dxa"/>
+          </w:tcPr>
+          <w:p>
+            <w:pPr>
+              <w:pStyle w:val="BodyText"/>
+              <w:cnfStyle w:val="000000100000" w:firstRow="0" w:lastRow="0" w:firstColumn="0" w:lastColumn="0" w:oddVBand="0" w:evenVBand="0" w:oddHBand="1" w:evenHBand="0" w:firstRowFirstColumn="0" w:firstRowLastColumn="0" w:lastRowFirstColumn="0" w:lastRowLastColumn="0"/>
+            </w:pPr>
+            <w:r>
+              <w:t>Game Over.mp3</w:t>
+            </w:r>
+          </w:p>
+        </w:tc>
+        <w:tc>
+          <w:tcPr>
+            <w:tcW w:w="5215" w:type="dxa"/>
+          </w:tcPr>
+          <w:p>
+            <w:pPr>
+              <w:pStyle w:val="BodyText"/>
+              <w:cnfStyle w:val="000000100000" w:firstRow="0" w:lastRow="0" w:firstColumn="0" w:lastColumn="0" w:oddVBand="0" w:evenVBand="0" w:oddHBand="1" w:evenHBand="0" w:firstRowFirstColumn="0" w:firstRowLastColumn="0" w:lastRowFirstColumn="0" w:lastRowLastColumn="0"/>
+            </w:pPr>
+            <w:r>
+              <w:t>https://www.youtube.com/watch?v=o2b8-dfygVk</w:t>
+            </w:r>
           </w:p>
         </w:tc>
       </w:tr>
       <w:tr>
         <w:tc>
           <w:tcPr>
-            <w:tcW w:w="4788" w:type="dxa"/>
+            <w:cnfStyle w:val="001000000000" w:firstRow="0" w:lastRow="0" w:firstColumn="1" w:lastColumn="0" w:oddVBand="0" w:evenVBand="0" w:oddHBand="0" w:evenHBand="0" w:firstRowFirstColumn="0" w:firstRowLastColumn="0" w:lastRowFirstColumn="0" w:lastRowLastColumn="0"/>
+            <w:tcW w:w="2235" w:type="dxa"/>
           </w:tcPr>
           <w:p>
             <w:pPr>
               <w:pStyle w:val="BodyText"/>
             </w:pPr>
+            <w:r>
+              <w:t>Explosion</w:t>
+            </w:r>
           </w:p>
         </w:tc>
         <w:tc>
           <w:tcPr>
-            <w:tcW w:w="4788" w:type="dxa"/>
+            <w:tcW w:w="2126" w:type="dxa"/>
+          </w:tcPr>
+          <w:p>
+            <w:pPr>
+              <w:pStyle w:val="BodyText"/>
+              <w:cnfStyle w:val="000000000000" w:firstRow="0" w:lastRow="0" w:firstColumn="0" w:lastColumn="0" w:oddVBand="0" w:evenVBand="0" w:oddHBand="0" w:evenHBand="0" w:firstRowFirstColumn="0" w:firstRowLastColumn="0" w:lastRowFirstColumn="0" w:lastRowLastColumn="0"/>
+            </w:pPr>
+            <w:r>
+              <w:t>Explosion.wav</w:t>
+            </w:r>
+          </w:p>
+        </w:tc>
+        <w:tc>
+          <w:tcPr>
+            <w:tcW w:w="5215" w:type="dxa"/>
+          </w:tcPr>
+          <w:p>
+            <w:pPr>
+              <w:pStyle w:val="BodyText"/>
+              <w:cnfStyle w:val="000000000000" w:firstRow="0" w:lastRow="0" w:firstColumn="0" w:lastColumn="0" w:oddVBand="0" w:evenVBand="0" w:oddHBand="0" w:evenHBand="0" w:firstRowFirstColumn="0" w:firstRowLastColumn="0" w:lastRowFirstColumn="0" w:lastRowLastColumn="0"/>
+            </w:pPr>
+            <w:r>
+              <w:t xml:space="preserve">Self-Created </w:t>
+            </w:r>
+          </w:p>
+        </w:tc>
+      </w:tr>
+      <w:tr>
+        <w:trPr>
+          <w:cnfStyle w:val="000000100000" w:firstRow="0" w:lastRow="0" w:firstColumn="0" w:lastColumn="0" w:oddVBand="0" w:evenVBand="0" w:oddHBand="1" w:evenHBand="0" w:firstRowFirstColumn="0" w:firstRowLastColumn="0" w:lastRowFirstColumn="0" w:lastRowLastColumn="0"/>
+        </w:trPr>
+        <w:tc>
+          <w:tcPr>
+            <w:cnfStyle w:val="001000000000" w:firstRow="0" w:lastRow="0" w:firstColumn="1" w:lastColumn="0" w:oddVBand="0" w:evenVBand="0" w:oddHBand="0" w:evenHBand="0" w:firstRowFirstColumn="0" w:firstRowLastColumn="0" w:lastRowFirstColumn="0" w:lastRowLastColumn="0"/>
+            <w:tcW w:w="2235" w:type="dxa"/>
           </w:tcPr>
           <w:p>
             <w:pPr>
               <w:pStyle w:val="BodyText"/>
             </w:pPr>
+            <w:r>
+              <w:t>Theme Sound</w:t>
+            </w:r>
+          </w:p>
+        </w:tc>
+        <w:tc>
+          <w:tcPr>
+            <w:tcW w:w="2126" w:type="dxa"/>
+          </w:tcPr>
+          <w:p>
+            <w:pPr>
+              <w:pStyle w:val="BodyText"/>
+              <w:cnfStyle w:val="000000100000" w:firstRow="0" w:lastRow="0" w:firstColumn="0" w:lastColumn="0" w:oddVBand="0" w:evenVBand="0" w:oddHBand="1" w:evenHBand="0" w:firstRowFirstColumn="0" w:firstRowLastColumn="0" w:lastRowFirstColumn="0" w:lastRowLastColumn="0"/>
+            </w:pPr>
+            <w:r>
+              <w:t>doctor who action theme.mp3</w:t>
+            </w:r>
+          </w:p>
+        </w:tc>
+        <w:tc>
+          <w:tcPr>
+            <w:tcW w:w="5215" w:type="dxa"/>
+          </w:tcPr>
+          <w:p>
+            <w:pPr>
+              <w:pStyle w:val="BodyText"/>
+              <w:cnfStyle w:val="000000100000" w:firstRow="0" w:lastRow="0" w:firstColumn="0" w:lastColumn="0" w:oddVBand="0" w:evenVBand="0" w:oddHBand="1" w:evenHBand="0" w:firstRowFirstColumn="0" w:firstRowLastColumn="0" w:lastRowFirstColumn="0" w:lastRowLastColumn="0"/>
+            </w:pPr>
+            <w:r>
+              <w:t>https://www.youtube.com/watch?v=hmdj0uzOXtE</w:t>
+            </w:r>
           </w:p>
         </w:tc>
       </w:tr>
     </w:tbl>
     <w:p>
+      <w:bookmarkStart w:id="23" w:name="artmultimendia-index"/>
+      <w:bookmarkEnd w:id="23"/>
+    </w:p>
+    <w:p/>
+    <w:p/>
+    <w:p/>
+    <w:p>
       <w:pPr>
         <w:pStyle w:val="Heading1"/>
       </w:pPr>
-      <w:bookmarkStart w:id="22" w:name="artmultimendia-index"/>
-      <w:bookmarkStart w:id="23" w:name="_Toc466826284"/>
-      <w:bookmarkEnd w:id="22"/>
-      <w:r>
+      <w:bookmarkStart w:id="24" w:name="_Toc467616867"/>
+      <w:r>
+        <w:lastRenderedPageBreak/>
         <w:t>Art/</w:t>
       </w:r>
       <w:r>
@@ -1567,16 +1871,14 @@
       <w:r>
         <w:t xml:space="preserve"> Index</w:t>
       </w:r>
-      <w:bookmarkEnd w:id="23"/>
-    </w:p>
-    <w:p>
-      <w:pPr>
-        <w:pStyle w:val="BodyText"/>
-      </w:pPr>
+      <w:bookmarkEnd w:id="24"/>
+      <w:r>
+        <w:br/>
+      </w:r>
     </w:p>
     <w:tbl>
       <w:tblPr>
-        <w:tblStyle w:val="GridTable4Accent6"/>
+        <w:tblStyle w:val="GridTable4-Accent61"/>
         <w:tblW w:w="0" w:type="auto"/>
         <w:tblLayout w:type="fixed"/>
         <w:tblLook w:val="04A0" w:firstRow="1" w:lastRow="0" w:firstColumn="1" w:lastColumn="0" w:noHBand="0" w:noVBand="1"/>
@@ -1755,8 +2057,8 @@
                   <v:path o:extrusionok="f" gradientshapeok="t" o:connecttype="rect"/>
                   <o:lock v:ext="edit" aspectratio="t"/>
                 </v:shapetype>
-                <v:shape id="_x0000_i1025" type="#_x0000_t75" style="width:150.6pt;height:88.8pt">
-                  <v:imagedata r:id="rId13" o:title="sonic"/>
+                <v:shape id="_x0000_i1025" type="#_x0000_t75" style="width:150.75pt;height:89.25pt">
+                  <v:imagedata r:id="rId12" o:title="sonic"/>
                 </v:shape>
               </w:pict>
             </w:r>
@@ -1800,14 +2102,12 @@
             <w:r>
               <w:t xml:space="preserve">"11th doctors sonic screwdriver" by </w:t>
             </w:r>
-            <w:proofErr w:type="spellStart"/>
             <w:r>
               <w:rPr>
                 <w:i/>
               </w:rPr>
               <w:t>otacon</w:t>
             </w:r>
-            <w:proofErr w:type="spellEnd"/>
           </w:p>
         </w:tc>
       </w:tr>
@@ -1825,6 +2125,15 @@
             <w:pPr>
               <w:pStyle w:val="BodyText"/>
             </w:pPr>
+            <w:r>
+              <w:t>Office</w:t>
+            </w:r>
+            <w:r>
+              <w:t xml:space="preserve"> F</w:t>
+            </w:r>
+            <w:r>
+              <w:t>urniture</w:t>
+            </w:r>
           </w:p>
         </w:tc>
         <w:tc>
@@ -1836,6 +2145,13 @@
               <w:pStyle w:val="BodyText"/>
               <w:cnfStyle w:val="000000000000" w:firstRow="0" w:lastRow="0" w:firstColumn="0" w:lastColumn="0" w:oddVBand="0" w:evenVBand="0" w:oddHBand="0" w:evenHBand="0" w:firstRowFirstColumn="0" w:firstRowLastColumn="0" w:lastRowFirstColumn="0" w:lastRowLastColumn="0"/>
             </w:pPr>
+            <w:r>
+              <w:pict>
+                <v:shape id="_x0000_i1026" type="#_x0000_t75" style="width:211.5pt;height:165.75pt">
+                  <v:imagedata r:id="rId13" o:title="office_furniture"/>
+                </v:shape>
+              </w:pict>
+            </w:r>
           </w:p>
         </w:tc>
         <w:tc>
@@ -1847,6 +2163,9 @@
               <w:pStyle w:val="BodyText"/>
               <w:cnfStyle w:val="000000000000" w:firstRow="0" w:lastRow="0" w:firstColumn="0" w:lastColumn="0" w:oddVBand="0" w:evenVBand="0" w:oddHBand="0" w:evenHBand="0" w:firstRowFirstColumn="0" w:firstRowLastColumn="0" w:lastRowFirstColumn="0" w:lastRowLastColumn="0"/>
             </w:pPr>
+            <w:r>
+              <w:t>http://www.blendswap.com/blends/view/44775</w:t>
+            </w:r>
           </w:p>
         </w:tc>
         <w:tc>
@@ -1858,6 +2177,27 @@
               <w:pStyle w:val="BodyText"/>
               <w:cnfStyle w:val="000000000000" w:firstRow="0" w:lastRow="0" w:firstColumn="0" w:lastColumn="0" w:oddVBand="0" w:evenVBand="0" w:oddHBand="0" w:evenHBand="0" w:firstRowFirstColumn="0" w:firstRowLastColumn="0" w:lastRowFirstColumn="0" w:lastRowLastColumn="0"/>
             </w:pPr>
+            <w:r>
+              <w:t>Creative Commons Attribution 3.0</w:t>
+            </w:r>
+          </w:p>
+          <w:p>
+            <w:pPr>
+              <w:pStyle w:val="BodyText"/>
+              <w:cnfStyle w:val="000000000000" w:firstRow="0" w:lastRow="0" w:firstColumn="0" w:lastColumn="0" w:oddVBand="0" w:evenVBand="0" w:oddHBand="0" w:evenHBand="0" w:firstRowFirstColumn="0" w:firstRowLastColumn="0" w:lastRowFirstColumn="0" w:lastRowLastColumn="0"/>
+            </w:pPr>
+            <w:r>
+              <w:t xml:space="preserve">Author: </w:t>
+            </w:r>
+            <w:r>
+              <w:t xml:space="preserve">"Alcas Office Partition Wall Systems" by </w:t>
+            </w:r>
+            <w:r>
+              <w:rPr>
+                <w:i/>
+              </w:rPr>
+              <w:t>exedesign</w:t>
+            </w:r>
           </w:p>
         </w:tc>
       </w:tr>
@@ -1877,14 +2217,10 @@
               <w:pStyle w:val="BodyText"/>
             </w:pPr>
             <w:r>
-              <w:lastRenderedPageBreak/>
-              <w:t>Office</w:t>
-            </w:r>
-            <w:r>
-              <w:t xml:space="preserve"> F</w:t>
-            </w:r>
-            <w:r>
-              <w:t>urniture</w:t>
+              <w:t>D</w:t>
+            </w:r>
+            <w:r>
+              <w:t>alek</w:t>
             </w:r>
           </w:p>
         </w:tc>
@@ -1899,8 +2235,8 @@
             </w:pPr>
             <w:r>
               <w:pict>
-                <v:shape id="_x0000_i1026" type="#_x0000_t75" style="width:211.2pt;height:165.6pt">
-                  <v:imagedata r:id="rId14" o:title="office_furniture"/>
+                <v:shape id="_x0000_i1027" type="#_x0000_t75" style="width:168.75pt;height:177pt">
+                  <v:imagedata r:id="rId14" o:title="dalek"/>
                 </v:shape>
               </w:pict>
             </w:r>
@@ -1916,7 +2252,7 @@
               <w:cnfStyle w:val="000000100000" w:firstRow="0" w:lastRow="0" w:firstColumn="0" w:lastColumn="0" w:oddVBand="0" w:evenVBand="0" w:oddHBand="1" w:evenHBand="0" w:firstRowFirstColumn="0" w:firstRowLastColumn="0" w:lastRowFirstColumn="0" w:lastRowLastColumn="0"/>
             </w:pPr>
             <w:r>
-              <w:t>http://www.blendswap.com/blends/view/44775</w:t>
+              <w:t>http://www.blendswap.com/blends/view/52144</w:t>
             </w:r>
           </w:p>
         </w:tc>
@@ -1942,24 +2278,14 @@
               <w:t xml:space="preserve">Author: </w:t>
             </w:r>
             <w:r>
-              <w:t>"</w:t>
-            </w:r>
-            <w:proofErr w:type="spellStart"/>
-            <w:r>
-              <w:t>Alcas</w:t>
-            </w:r>
-            <w:proofErr w:type="spellEnd"/>
-            <w:r>
-              <w:t xml:space="preserve"> Office Partition Wall Systems" by </w:t>
-            </w:r>
-            <w:proofErr w:type="spellStart"/>
+              <w:t xml:space="preserve">"Dalek v1.0" by </w:t>
+            </w:r>
             <w:r>
               <w:rPr>
                 <w:i/>
               </w:rPr>
-              <w:t>exedesign</w:t>
-            </w:r>
-            <w:proofErr w:type="spellEnd"/>
+              <w:t>Benjee10</w:t>
+            </w:r>
           </w:p>
         </w:tc>
       </w:tr>
@@ -1978,10 +2304,11 @@
               <w:pStyle w:val="BodyText"/>
             </w:pPr>
             <w:r>
-              <w:t>D</w:t>
-            </w:r>
-            <w:r>
-              <w:t>alek</w:t>
+              <w:lastRenderedPageBreak/>
+              <w:t>Health</w:t>
+            </w:r>
+            <w:r>
+              <w:t xml:space="preserve"> Pickup</w:t>
             </w:r>
           </w:p>
         </w:tc>
@@ -1995,11 +2322,57 @@
               <w:cnfStyle w:val="000000000000" w:firstRow="0" w:lastRow="0" w:firstColumn="0" w:lastColumn="0" w:oddVBand="0" w:evenVBand="0" w:oddHBand="0" w:evenHBand="0" w:firstRowFirstColumn="0" w:firstRowLastColumn="0" w:lastRowFirstColumn="0" w:lastRowLastColumn="0"/>
             </w:pPr>
             <w:r>
-              <w:pict>
-                <v:shape id="_x0000_i1027" type="#_x0000_t75" style="width:168.6pt;height:177pt">
-                  <v:imagedata r:id="rId15" o:title="dalek"/>
-                </v:shape>
-              </w:pict>
+              <w:rPr>
+                <w:lang w:val="en-CA"/>
+              </w:rPr>
+              <w:drawing>
+                <wp:inline distT="0" distB="0" distL="0" distR="0">
+                  <wp:extent cx="1971675" cy="1971675"/>
+                  <wp:effectExtent l="0" t="0" r="0" b="0"/>
+                  <wp:docPr id="3" name="Picture 3" descr="http://www.blendswap.com/files/images/2012/03/blend_40445/metalix_alex_telford_gamecrate_medium_962a4020d10681557ded3cfa2fccfe188a98fd4a.jpg"/>
+                  <wp:cNvGraphicFramePr>
+                    <a:graphicFrameLocks xmlns:a="http://schemas.openxmlformats.org/drawingml/2006/main" noChangeAspect="1"/>
+                  </wp:cNvGraphicFramePr>
+                  <a:graphic xmlns:a="http://schemas.openxmlformats.org/drawingml/2006/main">
+                    <a:graphicData uri="http://schemas.openxmlformats.org/drawingml/2006/picture">
+                      <pic:pic xmlns:pic="http://schemas.openxmlformats.org/drawingml/2006/picture">
+                        <pic:nvPicPr>
+                          <pic:cNvPr id="0" name="Picture 5" descr="http://www.blendswap.com/files/images/2012/03/blend_40445/metalix_alex_telford_gamecrate_medium_962a4020d10681557ded3cfa2fccfe188a98fd4a.jpg"/>
+                          <pic:cNvPicPr>
+                            <a:picLocks noChangeAspect="1" noChangeArrowheads="1"/>
+                          </pic:cNvPicPr>
+                        </pic:nvPicPr>
+                        <pic:blipFill>
+                          <a:blip r:embed="rId15">
+                            <a:extLst>
+                              <a:ext uri="{28A0092B-C50C-407E-A947-70E740481C1C}">
+                                <a14:useLocalDpi xmlns:a14="http://schemas.microsoft.com/office/drawing/2010/main" val="0"/>
+                              </a:ext>
+                            </a:extLst>
+                          </a:blip>
+                          <a:srcRect/>
+                          <a:stretch>
+                            <a:fillRect/>
+                          </a:stretch>
+                        </pic:blipFill>
+                        <pic:spPr bwMode="auto">
+                          <a:xfrm>
+                            <a:off x="0" y="0"/>
+                            <a:ext cx="1971675" cy="1971675"/>
+                          </a:xfrm>
+                          <a:prstGeom prst="rect">
+                            <a:avLst/>
+                          </a:prstGeom>
+                          <a:noFill/>
+                          <a:ln>
+                            <a:noFill/>
+                          </a:ln>
+                        </pic:spPr>
+                      </pic:pic>
+                    </a:graphicData>
+                  </a:graphic>
+                </wp:inline>
+              </w:drawing>
             </w:r>
           </w:p>
         </w:tc>
@@ -2013,7 +2386,7 @@
               <w:cnfStyle w:val="000000000000" w:firstRow="0" w:lastRow="0" w:firstColumn="0" w:lastColumn="0" w:oddVBand="0" w:evenVBand="0" w:oddHBand="0" w:evenHBand="0" w:firstRowFirstColumn="0" w:firstRowLastColumn="0" w:lastRowFirstColumn="0" w:lastRowLastColumn="0"/>
             </w:pPr>
             <w:r>
-              <w:t>http://www.blendswap.com/blends/view/52144</w:t>
+              <w:t>http://www.blendswap.com/blends/view/40445</w:t>
             </w:r>
           </w:p>
         </w:tc>
@@ -2035,17 +2408,35 @@
               <w:pStyle w:val="BodyText"/>
               <w:cnfStyle w:val="000000000000" w:firstRow="0" w:lastRow="0" w:firstColumn="0" w:lastColumn="0" w:oddVBand="0" w:evenVBand="0" w:oddHBand="0" w:evenHBand="0" w:firstRowFirstColumn="0" w:firstRowLastColumn="0" w:lastRowFirstColumn="0" w:lastRowLastColumn="0"/>
             </w:pPr>
+          </w:p>
+          <w:p>
+            <w:pPr>
+              <w:pStyle w:val="BodyText"/>
+              <w:cnfStyle w:val="000000000000" w:firstRow="0" w:lastRow="0" w:firstColumn="0" w:lastColumn="0" w:oddVBand="0" w:evenVBand="0" w:oddHBand="0" w:evenHBand="0" w:firstRowFirstColumn="0" w:firstRowLastColumn="0" w:lastRowFirstColumn="0" w:lastRowLastColumn="0"/>
+            </w:pPr>
             <w:r>
               <w:t xml:space="preserve">Author: </w:t>
             </w:r>
             <w:r>
-              <w:t xml:space="preserve">"Dalek v1.0" by </w:t>
+              <w:t>"</w:t>
+            </w:r>
+            <w:r>
+              <w:t>Low Poly Health Crate</w:t>
+            </w:r>
+            <w:r>
+              <w:t xml:space="preserve">" by </w:t>
             </w:r>
             <w:r>
               <w:rPr>
                 <w:i/>
               </w:rPr>
-              <w:t>Benjee10</w:t>
+              <w:t>M</w:t>
+            </w:r>
+            <w:r>
+              <w:rPr>
+                <w:i/>
+              </w:rPr>
+              <w:t>etalix</w:t>
             </w:r>
           </w:p>
         </w:tc>
@@ -2073,7 +2464,7 @@
 </file>
 
 <file path=word/endnotes.xml><?xml version="1.0" encoding="utf-8"?>
-<w:endnotes xmlns:wpc="http://schemas.microsoft.com/office/word/2010/wordprocessingCanvas" xmlns:mc="http://schemas.openxmlformats.org/markup-compatibility/2006" xmlns:o="urn:schemas-microsoft-com:office:office" xmlns:r="http://schemas.openxmlformats.org/officeDocument/2006/relationships" xmlns:m="http://schemas.openxmlformats.org/officeDocument/2006/math" xmlns:v="urn:schemas-microsoft-com:vml" xmlns:wp14="http://schemas.microsoft.com/office/word/2010/wordprocessingDrawing" xmlns:wp="http://schemas.openxmlformats.org/drawingml/2006/wordprocessingDrawing" xmlns:w10="urn:schemas-microsoft-com:office:word" xmlns:w="http://schemas.openxmlformats.org/wordprocessingml/2006/main" xmlns:w14="http://schemas.microsoft.com/office/word/2010/wordml" xmlns:wpg="http://schemas.microsoft.com/office/word/2010/wordprocessingGroup" xmlns:wpi="http://schemas.microsoft.com/office/word/2010/wordprocessingInk" xmlns:wne="http://schemas.microsoft.com/office/word/2006/wordml" xmlns:wps="http://schemas.microsoft.com/office/word/2010/wordprocessingShape" mc:Ignorable="w14 wp14">
+<w:endnotes xmlns:wpc="http://schemas.microsoft.com/office/word/2010/wordprocessingCanvas" xmlns:cx="http://schemas.microsoft.com/office/drawing/2014/chartex" xmlns:cx1="http://schemas.microsoft.com/office/drawing/2015/9/8/chartex" xmlns:cx2="http://schemas.microsoft.com/office/drawing/2015/10/21/chartex" xmlns:mc="http://schemas.openxmlformats.org/markup-compatibility/2006" xmlns:o="urn:schemas-microsoft-com:office:office" xmlns:r="http://schemas.openxmlformats.org/officeDocument/2006/relationships" xmlns:m="http://schemas.openxmlformats.org/officeDocument/2006/math" xmlns:v="urn:schemas-microsoft-com:vml" xmlns:wp14="http://schemas.microsoft.com/office/word/2010/wordprocessingDrawing" xmlns:wp="http://schemas.openxmlformats.org/drawingml/2006/wordprocessingDrawing" xmlns:w10="urn:schemas-microsoft-com:office:word" xmlns:w="http://schemas.openxmlformats.org/wordprocessingml/2006/main" xmlns:w14="http://schemas.microsoft.com/office/word/2010/wordml" xmlns:w15="http://schemas.microsoft.com/office/word/2012/wordml" xmlns:w16se="http://schemas.microsoft.com/office/word/2015/wordml/symex" xmlns:wpg="http://schemas.microsoft.com/office/word/2010/wordprocessingGroup" xmlns:wpi="http://schemas.microsoft.com/office/word/2010/wordprocessingInk" xmlns:wne="http://schemas.microsoft.com/office/word/2006/wordml" xmlns:wps="http://schemas.microsoft.com/office/word/2010/wordprocessingShape" mc:Ignorable="w14 w15 w16se wp14">
   <w:endnote w:type="separator" w:id="-1">
     <w:p>
       <w:pPr>
@@ -2098,7 +2489,7 @@
 </file>
 
 <file path=word/footnotes.xml><?xml version="1.0" encoding="utf-8"?>
-<w:footnotes xmlns:wpc="http://schemas.microsoft.com/office/word/2010/wordprocessingCanvas" xmlns:mc="http://schemas.openxmlformats.org/markup-compatibility/2006" xmlns:o="urn:schemas-microsoft-com:office:office" xmlns:r="http://schemas.openxmlformats.org/officeDocument/2006/relationships" xmlns:m="http://schemas.openxmlformats.org/officeDocument/2006/math" xmlns:v="urn:schemas-microsoft-com:vml" xmlns:wp14="http://schemas.microsoft.com/office/word/2010/wordprocessingDrawing" xmlns:wp="http://schemas.openxmlformats.org/drawingml/2006/wordprocessingDrawing" xmlns:w10="urn:schemas-microsoft-com:office:word" xmlns:w="http://schemas.openxmlformats.org/wordprocessingml/2006/main" xmlns:w14="http://schemas.microsoft.com/office/word/2010/wordml" xmlns:wpg="http://schemas.microsoft.com/office/word/2010/wordprocessingGroup" xmlns:wpi="http://schemas.microsoft.com/office/word/2010/wordprocessingInk" xmlns:wne="http://schemas.microsoft.com/office/word/2006/wordml" xmlns:wps="http://schemas.microsoft.com/office/word/2010/wordprocessingShape" mc:Ignorable="w14 wp14">
+<w:footnotes xmlns:wpc="http://schemas.microsoft.com/office/word/2010/wordprocessingCanvas" xmlns:cx="http://schemas.microsoft.com/office/drawing/2014/chartex" xmlns:cx1="http://schemas.microsoft.com/office/drawing/2015/9/8/chartex" xmlns:cx2="http://schemas.microsoft.com/office/drawing/2015/10/21/chartex" xmlns:mc="http://schemas.openxmlformats.org/markup-compatibility/2006" xmlns:o="urn:schemas-microsoft-com:office:office" xmlns:r="http://schemas.openxmlformats.org/officeDocument/2006/relationships" xmlns:m="http://schemas.openxmlformats.org/officeDocument/2006/math" xmlns:v="urn:schemas-microsoft-com:vml" xmlns:wp14="http://schemas.microsoft.com/office/word/2010/wordprocessingDrawing" xmlns:wp="http://schemas.openxmlformats.org/drawingml/2006/wordprocessingDrawing" xmlns:w10="urn:schemas-microsoft-com:office:word" xmlns:w="http://schemas.openxmlformats.org/wordprocessingml/2006/main" xmlns:w14="http://schemas.microsoft.com/office/word/2010/wordml" xmlns:w15="http://schemas.microsoft.com/office/word/2012/wordml" xmlns:w16se="http://schemas.microsoft.com/office/word/2015/wordml/symex" xmlns:wpg="http://schemas.microsoft.com/office/word/2010/wordprocessingGroup" xmlns:wpi="http://schemas.microsoft.com/office/word/2010/wordprocessingInk" xmlns:wne="http://schemas.microsoft.com/office/word/2006/wordml" xmlns:wps="http://schemas.microsoft.com/office/word/2010/wordprocessingShape" mc:Ignorable="w14 w15 w16se wp14">
   <w:footnote w:type="separator" w:id="-1">
     <w:p>
       <w:r>
@@ -2117,8 +2508,8 @@
 </file>
 
 <file path=word/numbering.xml><?xml version="1.0" encoding="utf-8"?>
-<w:numbering xmlns:wpc="http://schemas.microsoft.com/office/word/2010/wordprocessingCanvas" xmlns:mc="http://schemas.openxmlformats.org/markup-compatibility/2006" xmlns:o="urn:schemas-microsoft-com:office:office" xmlns:r="http://schemas.openxmlformats.org/officeDocument/2006/relationships" xmlns:m="http://schemas.openxmlformats.org/officeDocument/2006/math" xmlns:v="urn:schemas-microsoft-com:vml" xmlns:wp14="http://schemas.microsoft.com/office/word/2010/wordprocessingDrawing" xmlns:wp="http://schemas.openxmlformats.org/drawingml/2006/wordprocessingDrawing" xmlns:w10="urn:schemas-microsoft-com:office:word" xmlns:w="http://schemas.openxmlformats.org/wordprocessingml/2006/main" xmlns:w14="http://schemas.microsoft.com/office/word/2010/wordml" xmlns:wpg="http://schemas.microsoft.com/office/word/2010/wordprocessingGroup" xmlns:wpi="http://schemas.microsoft.com/office/word/2010/wordprocessingInk" xmlns:wne="http://schemas.microsoft.com/office/word/2006/wordml" xmlns:wps="http://schemas.microsoft.com/office/word/2010/wordprocessingShape" mc:Ignorable="w14 wp14">
-  <w:abstractNum w:abstractNumId="0">
+<w:numbering xmlns:wpc="http://schemas.microsoft.com/office/word/2010/wordprocessingCanvas" xmlns:cx="http://schemas.microsoft.com/office/drawing/2014/chartex" xmlns:cx1="http://schemas.microsoft.com/office/drawing/2015/9/8/chartex" xmlns:cx2="http://schemas.microsoft.com/office/drawing/2015/10/21/chartex" xmlns:mc="http://schemas.openxmlformats.org/markup-compatibility/2006" xmlns:o="urn:schemas-microsoft-com:office:office" xmlns:r="http://schemas.openxmlformats.org/officeDocument/2006/relationships" xmlns:m="http://schemas.openxmlformats.org/officeDocument/2006/math" xmlns:v="urn:schemas-microsoft-com:vml" xmlns:wp14="http://schemas.microsoft.com/office/word/2010/wordprocessingDrawing" xmlns:wp="http://schemas.openxmlformats.org/drawingml/2006/wordprocessingDrawing" xmlns:w10="urn:schemas-microsoft-com:office:word" xmlns:w="http://schemas.openxmlformats.org/wordprocessingml/2006/main" xmlns:w14="http://schemas.microsoft.com/office/word/2010/wordml" xmlns:w15="http://schemas.microsoft.com/office/word/2012/wordml" xmlns:w16se="http://schemas.microsoft.com/office/word/2015/wordml/symex" xmlns:wpg="http://schemas.microsoft.com/office/word/2010/wordprocessingGroup" xmlns:wpi="http://schemas.microsoft.com/office/word/2010/wordprocessingInk" xmlns:wne="http://schemas.microsoft.com/office/word/2006/wordml" xmlns:wps="http://schemas.microsoft.com/office/word/2010/wordprocessingShape" mc:Ignorable="w14 w15 w16se wp14">
+  <w:abstractNum w:abstractNumId="0" w15:restartNumberingAfterBreak="0">
     <w:nsid w:val="E056BA7F"/>
     <w:multiLevelType w:val="multilevel"/>
     <w:tmpl w:val="2B58259E"/>
@@ -2210,7 +2601,7 @@
       <w:lvlJc w:val="left"/>
     </w:lvl>
   </w:abstractNum>
-  <w:abstractNum w:abstractNumId="1">
+  <w:abstractNum w:abstractNumId="1" w15:restartNumberingAfterBreak="0">
     <w:nsid w:val="E17F69BA"/>
     <w:multiLevelType w:val="multilevel"/>
     <w:tmpl w:val="0EDA2336"/>
@@ -2312,7 +2703,7 @@
 </file>
 
 <file path=word/styles.xml><?xml version="1.0" encoding="utf-8"?>
-<w:styles xmlns:mc="http://schemas.openxmlformats.org/markup-compatibility/2006" xmlns:r="http://schemas.openxmlformats.org/officeDocument/2006/relationships" xmlns:w="http://schemas.openxmlformats.org/wordprocessingml/2006/main" xmlns:w14="http://schemas.microsoft.com/office/word/2010/wordml" mc:Ignorable="w14">
+<w:styles xmlns:mc="http://schemas.openxmlformats.org/markup-compatibility/2006" xmlns:r="http://schemas.openxmlformats.org/officeDocument/2006/relationships" xmlns:w="http://schemas.openxmlformats.org/wordprocessingml/2006/main" xmlns:w14="http://schemas.microsoft.com/office/word/2010/wordml" xmlns:w15="http://schemas.microsoft.com/office/word/2012/wordml" xmlns:w16se="http://schemas.microsoft.com/office/word/2015/wordml/symex" mc:Ignorable="w14 w15 w16se">
   <w:docDefaults>
     <w:rPrDefault>
       <w:rPr>
@@ -2328,272 +2719,361 @@
       </w:pPr>
     </w:pPrDefault>
   </w:docDefaults>
-  <w:latentStyles w:defLockedState="0" w:defUIPriority="0" w:defSemiHidden="1" w:defUnhideWhenUsed="0" w:defQFormat="0" w:count="267">
-    <w:lsdException w:name="Normal" w:semiHidden="0"/>
-    <w:lsdException w:name="heading 1" w:semiHidden="0"/>
-    <w:lsdException w:name="heading 2" w:semiHidden="0"/>
-    <w:lsdException w:name="heading 3" w:semiHidden="0"/>
-    <w:lsdException w:name="heading 4" w:semiHidden="0"/>
-    <w:lsdException w:name="heading 5" w:semiHidden="0"/>
-    <w:lsdException w:name="heading 6" w:semiHidden="0"/>
-    <w:lsdException w:name="heading 7" w:semiHidden="0"/>
-    <w:lsdException w:name="heading 8" w:unhideWhenUsed="1"/>
-    <w:lsdException w:name="heading 9" w:semiHidden="0"/>
-    <w:lsdException w:name="index 1" w:semiHidden="0"/>
-    <w:lsdException w:name="index 2" w:semiHidden="0"/>
-    <w:lsdException w:name="index 3" w:semiHidden="0"/>
-    <w:lsdException w:name="index 4" w:semiHidden="0"/>
-    <w:lsdException w:name="index 5" w:unhideWhenUsed="1"/>
-    <w:lsdException w:name="index 6" w:unhideWhenUsed="1"/>
-    <w:lsdException w:name="index 7" w:unhideWhenUsed="1"/>
-    <w:lsdException w:name="index 8" w:unhideWhenUsed="1"/>
-    <w:lsdException w:name="index 9" w:unhideWhenUsed="1"/>
-    <w:lsdException w:name="toc 1" w:uiPriority="39" w:unhideWhenUsed="1"/>
-    <w:lsdException w:name="toc 2" w:unhideWhenUsed="1"/>
-    <w:lsdException w:name="toc 3" w:unhideWhenUsed="1"/>
-    <w:lsdException w:name="toc 4" w:unhideWhenUsed="1"/>
-    <w:lsdException w:name="toc 5" w:unhideWhenUsed="1"/>
-    <w:lsdException w:name="toc 6" w:unhideWhenUsed="1"/>
-    <w:lsdException w:name="toc 7" w:unhideWhenUsed="1"/>
-    <w:lsdException w:name="toc 8" w:unhideWhenUsed="1"/>
-    <w:lsdException w:name="toc 9" w:unhideWhenUsed="1"/>
-    <w:lsdException w:name="Normal Indent" w:unhideWhenUsed="1"/>
-    <w:lsdException w:name="footnote text" w:unhideWhenUsed="1"/>
-    <w:lsdException w:name="annotation text" w:unhideWhenUsed="1"/>
-    <w:lsdException w:name="header" w:unhideWhenUsed="1"/>
-    <w:lsdException w:name="footer" w:unhideWhenUsed="1"/>
-    <w:lsdException w:name="index heading" w:unhideWhenUsed="1"/>
-    <w:lsdException w:name="caption" w:unhideWhenUsed="1"/>
-    <w:lsdException w:name="table of figures" w:unhideWhenUsed="1"/>
-    <w:lsdException w:name="envelope address" w:unhideWhenUsed="1"/>
-    <w:lsdException w:name="envelope return" w:unhideWhenUsed="1"/>
-    <w:lsdException w:name="footnote reference" w:unhideWhenUsed="1"/>
-    <w:lsdException w:name="annotation reference" w:unhideWhenUsed="1"/>
-    <w:lsdException w:name="line number" w:unhideWhenUsed="1"/>
-    <w:lsdException w:name="page number" w:unhideWhenUsed="1"/>
-    <w:lsdException w:name="endnote reference" w:unhideWhenUsed="1"/>
-    <w:lsdException w:name="endnote text" w:unhideWhenUsed="1"/>
-    <w:lsdException w:name="table of authorities" w:unhideWhenUsed="1"/>
-    <w:lsdException w:name="macro" w:unhideWhenUsed="1"/>
-    <w:lsdException w:name="toa heading" w:unhideWhenUsed="1"/>
-    <w:lsdException w:name="List" w:unhideWhenUsed="1"/>
-    <w:lsdException w:name="List Bullet" w:unhideWhenUsed="1"/>
-    <w:lsdException w:name="List Number" w:unhideWhenUsed="1"/>
-    <w:lsdException w:name="List 2" w:unhideWhenUsed="1"/>
-    <w:lsdException w:name="List 3" w:unhideWhenUsed="1"/>
-    <w:lsdException w:name="List 4" w:unhideWhenUsed="1"/>
-    <w:lsdException w:name="List 5" w:unhideWhenUsed="1"/>
-    <w:lsdException w:name="List Bullet 2" w:unhideWhenUsed="1"/>
-    <w:lsdException w:name="List Bullet 3" w:unhideWhenUsed="1"/>
-    <w:lsdException w:name="List Bullet 4" w:semiHidden="0"/>
-    <w:lsdException w:name="List Bullet 5" w:unhideWhenUsed="1"/>
-    <w:lsdException w:name="List Number 2" w:unhideWhenUsed="1"/>
-    <w:lsdException w:name="List Number 3" w:semiHidden="0"/>
-    <w:lsdException w:name="List Number 4" w:semiHidden="0"/>
-    <w:lsdException w:name="List Number 5" w:unhideWhenUsed="1"/>
-    <w:lsdException w:name="Title" w:semiHidden="0"/>
-    <w:lsdException w:name="Closing" w:unhideWhenUsed="1"/>
-    <w:lsdException w:name="Signature" w:unhideWhenUsed="1"/>
-    <w:lsdException w:name="Default Paragraph Font" w:unhideWhenUsed="1"/>
-    <w:lsdException w:name="Body Text" w:unhideWhenUsed="1"/>
-    <w:lsdException w:name="Body Text Indent" w:unhideWhenUsed="1"/>
-    <w:lsdException w:name="List Continue" w:unhideWhenUsed="1"/>
-    <w:lsdException w:name="List Continue 2" w:unhideWhenUsed="1"/>
-    <w:lsdException w:name="List Continue 3" w:unhideWhenUsed="1"/>
-    <w:lsdException w:name="List Continue 4" w:unhideWhenUsed="1"/>
-    <w:lsdException w:name="List Continue 5" w:unhideWhenUsed="1"/>
-    <w:lsdException w:name="Message Header" w:unhideWhenUsed="1"/>
-    <w:lsdException w:name="Subtitle" w:semiHidden="0"/>
-    <w:lsdException w:name="Salutation" w:unhideWhenUsed="1"/>
-    <w:lsdException w:name="Date" w:unhideWhenUsed="1"/>
-    <w:lsdException w:name="Body Text First Indent" w:unhideWhenUsed="1"/>
-    <w:lsdException w:name="Body Text First Indent 2" w:unhideWhenUsed="1"/>
-    <w:lsdException w:name="Note Heading" w:unhideWhenUsed="1"/>
-    <w:lsdException w:name="Body Text 2" w:unhideWhenUsed="1"/>
-    <w:lsdException w:name="Body Text 3" w:semiHidden="0"/>
-    <w:lsdException w:name="Body Text Indent 2" w:semiHidden="0"/>
-    <w:lsdException w:name="Body Text Indent 3" w:semiHidden="0"/>
-    <w:lsdException w:name="Block Text" w:semiHidden="0"/>
-    <w:lsdException w:name="Hyperlink" w:uiPriority="99" w:unhideWhenUsed="1"/>
-    <w:lsdException w:name="FollowedHyperlink" w:unhideWhenUsed="1"/>
-    <w:lsdException w:name="Strong" w:semiHidden="0"/>
-    <w:lsdException w:name="Emphasis" w:semiHidden="0"/>
-    <w:lsdException w:name="Document Map" w:unhideWhenUsed="1"/>
-    <w:lsdException w:name="Plain Text" w:unhideWhenUsed="1"/>
-    <w:lsdException w:name="E-mail Signature" w:unhideWhenUsed="1"/>
-    <w:lsdException w:name="HTML Top of Form" w:unhideWhenUsed="1"/>
-    <w:lsdException w:name="HTML Bottom of Form" w:unhideWhenUsed="1"/>
-    <w:lsdException w:name="Normal (Web)" w:unhideWhenUsed="1"/>
-    <w:lsdException w:name="HTML Acronym" w:unhideWhenUsed="1"/>
-    <w:lsdException w:name="HTML Address" w:unhideWhenUsed="1"/>
-    <w:lsdException w:name="HTML Cite" w:unhideWhenUsed="1"/>
-    <w:lsdException w:name="HTML Code" w:unhideWhenUsed="1"/>
-    <w:lsdException w:name="HTML Definition" w:unhideWhenUsed="1"/>
-    <w:lsdException w:name="HTML Keyboard" w:unhideWhenUsed="1"/>
-    <w:lsdException w:name="HTML Preformatted" w:unhideWhenUsed="1"/>
-    <w:lsdException w:name="HTML Sample" w:unhideWhenUsed="1"/>
-    <w:lsdException w:name="HTML Typewriter" w:unhideWhenUsed="1"/>
-    <w:lsdException w:name="HTML Variable" w:unhideWhenUsed="1"/>
-    <w:lsdException w:name="Normal Table" w:unhideWhenUsed="1"/>
-    <w:lsdException w:name="annotation subject" w:unhideWhenUsed="1"/>
-    <w:lsdException w:name="No List" w:unhideWhenUsed="1"/>
-    <w:lsdException w:name="Outline List 1" w:unhideWhenUsed="1"/>
-    <w:lsdException w:name="Outline List 2" w:unhideWhenUsed="1"/>
-    <w:lsdException w:name="Outline List 3" w:unhideWhenUsed="1"/>
-    <w:lsdException w:name="Table Simple 1" w:unhideWhenUsed="1"/>
-    <w:lsdException w:name="Table Simple 2" w:unhideWhenUsed="1"/>
-    <w:lsdException w:name="Table Simple 3" w:unhideWhenUsed="1"/>
-    <w:lsdException w:name="Table Classic 1" w:unhideWhenUsed="1"/>
-    <w:lsdException w:name="Table Classic 2" w:unhideWhenUsed="1"/>
-    <w:lsdException w:name="Table Classic 3" w:unhideWhenUsed="1"/>
-    <w:lsdException w:name="Table Classic 4" w:unhideWhenUsed="1"/>
-    <w:lsdException w:name="Table Colorful 1" w:unhideWhenUsed="1"/>
-    <w:lsdException w:name="Table Colorful 2" w:unhideWhenUsed="1"/>
-    <w:lsdException w:name="Table Colorful 3" w:unhideWhenUsed="1"/>
-    <w:lsdException w:name="Table Columns 1" w:unhideWhenUsed="1"/>
-    <w:lsdException w:name="Table Columns 2" w:unhideWhenUsed="1"/>
-    <w:lsdException w:name="Table Columns 3" w:unhideWhenUsed="1"/>
-    <w:lsdException w:name="Table Columns 4" w:unhideWhenUsed="1"/>
-    <w:lsdException w:name="Table Columns 5" w:unhideWhenUsed="1"/>
-    <w:lsdException w:name="Table Grid 1" w:unhideWhenUsed="1"/>
-    <w:lsdException w:name="Table Grid 2" w:unhideWhenUsed="1"/>
-    <w:lsdException w:name="Table Grid 3" w:unhideWhenUsed="1"/>
-    <w:lsdException w:name="Table Grid 4" w:unhideWhenUsed="1"/>
-    <w:lsdException w:name="Table Grid 5" w:unhideWhenUsed="1"/>
-    <w:lsdException w:name="Table Grid 6" w:unhideWhenUsed="1"/>
-    <w:lsdException w:name="Table Grid 7" w:unhideWhenUsed="1"/>
-    <w:lsdException w:name="Table Grid 8" w:unhideWhenUsed="1"/>
-    <w:lsdException w:name="Table List 1" w:unhideWhenUsed="1"/>
-    <w:lsdException w:name="Table List 2" w:unhideWhenUsed="1"/>
-    <w:lsdException w:name="Table List 3" w:unhideWhenUsed="1"/>
-    <w:lsdException w:name="Table List 4" w:unhideWhenUsed="1"/>
-    <w:lsdException w:name="Table List 5" w:unhideWhenUsed="1"/>
-    <w:lsdException w:name="Table List 6" w:unhideWhenUsed="1"/>
-    <w:lsdException w:name="Table List 7" w:unhideWhenUsed="1"/>
-    <w:lsdException w:name="Table List 8" w:unhideWhenUsed="1"/>
-    <w:lsdException w:name="Table 3D effects 1" w:unhideWhenUsed="1"/>
-    <w:lsdException w:name="Table 3D effects 2" w:unhideWhenUsed="1"/>
-    <w:lsdException w:name="Table 3D effects 3" w:unhideWhenUsed="1"/>
-    <w:lsdException w:name="Table Contemporary" w:unhideWhenUsed="1"/>
-    <w:lsdException w:name="Table Elegant" w:unhideWhenUsed="1"/>
-    <w:lsdException w:name="Table Professional" w:unhideWhenUsed="1"/>
-    <w:lsdException w:name="Table Subtle 1" w:unhideWhenUsed="1"/>
-    <w:lsdException w:name="Table Subtle 2" w:unhideWhenUsed="1"/>
-    <w:lsdException w:name="Table Web 1" w:unhideWhenUsed="1"/>
-    <w:lsdException w:name="Table Web 2" w:unhideWhenUsed="1"/>
-    <w:lsdException w:name="Table Web 3" w:unhideWhenUsed="1"/>
-    <w:lsdException w:name="Balloon Text" w:unhideWhenUsed="1"/>
-    <w:lsdException w:name="Table Grid" w:semiHidden="0"/>
-    <w:lsdException w:name="Table Theme" w:unhideWhenUsed="1"/>
-    <w:lsdException w:name="No Spacing" w:semiHidden="0"/>
-    <w:lsdException w:name="Light Shading" w:semiHidden="0"/>
-    <w:lsdException w:name="Light List" w:semiHidden="0"/>
-    <w:lsdException w:name="Light Grid" w:semiHidden="0"/>
-    <w:lsdException w:name="Medium Shading 1" w:semiHidden="0"/>
-    <w:lsdException w:name="Medium Shading 2" w:semiHidden="0"/>
-    <w:lsdException w:name="Medium List 1" w:semiHidden="0"/>
-    <w:lsdException w:name="Medium List 2" w:semiHidden="0"/>
-    <w:lsdException w:name="Medium Grid 1" w:semiHidden="0"/>
-    <w:lsdException w:name="Medium Grid 2" w:semiHidden="0"/>
-    <w:lsdException w:name="Medium Grid 3" w:semiHidden="0"/>
-    <w:lsdException w:name="Dark List" w:semiHidden="0"/>
-    <w:lsdException w:name="Colorful Shading" w:semiHidden="0"/>
-    <w:lsdException w:name="Colorful List" w:semiHidden="0"/>
-    <w:lsdException w:name="Colorful Grid" w:semiHidden="0"/>
-    <w:lsdException w:name="Light Shading Accent 1" w:semiHidden="0"/>
-    <w:lsdException w:name="Light List Accent 1" w:semiHidden="0"/>
-    <w:lsdException w:name="Light Grid Accent 1" w:semiHidden="0"/>
-    <w:lsdException w:name="Medium Shading 1 Accent 1" w:semiHidden="0"/>
-    <w:lsdException w:name="Medium Shading 2 Accent 1" w:semiHidden="0"/>
-    <w:lsdException w:name="Medium List 1 Accent 1" w:semiHidden="0"/>
-    <w:lsdException w:name="List Paragraph" w:semiHidden="0"/>
-    <w:lsdException w:name="Quote" w:semiHidden="0"/>
-    <w:lsdException w:name="Intense Quote" w:semiHidden="0"/>
-    <w:lsdException w:name="Medium List 2 Accent 1" w:semiHidden="0"/>
-    <w:lsdException w:name="Medium Grid 1 Accent 1" w:semiHidden="0"/>
-    <w:lsdException w:name="Medium Grid 2 Accent 1" w:semiHidden="0"/>
-    <w:lsdException w:name="Medium Grid 3 Accent 1" w:semiHidden="0"/>
-    <w:lsdException w:name="Dark List Accent 1" w:semiHidden="0"/>
-    <w:lsdException w:name="Colorful Shading Accent 1" w:semiHidden="0"/>
-    <w:lsdException w:name="Colorful List Accent 1" w:semiHidden="0"/>
-    <w:lsdException w:name="Colorful Grid Accent 1" w:semiHidden="0"/>
-    <w:lsdException w:name="Light Shading Accent 2" w:semiHidden="0"/>
-    <w:lsdException w:name="Light List Accent 2" w:semiHidden="0"/>
-    <w:lsdException w:name="Light Grid Accent 2" w:semiHidden="0"/>
-    <w:lsdException w:name="Medium Shading 1 Accent 2" w:semiHidden="0"/>
-    <w:lsdException w:name="Medium Shading 2 Accent 2" w:semiHidden="0"/>
-    <w:lsdException w:name="Medium List 1 Accent 2" w:semiHidden="0"/>
-    <w:lsdException w:name="Medium List 2 Accent 2" w:semiHidden="0"/>
-    <w:lsdException w:name="Medium Grid 1 Accent 2" w:semiHidden="0"/>
-    <w:lsdException w:name="Medium Grid 2 Accent 2" w:semiHidden="0"/>
-    <w:lsdException w:name="Medium Grid 3 Accent 2" w:semiHidden="0"/>
-    <w:lsdException w:name="Dark List Accent 2" w:semiHidden="0"/>
-    <w:lsdException w:name="Colorful Shading Accent 2" w:semiHidden="0"/>
-    <w:lsdException w:name="Colorful List Accent 2" w:semiHidden="0"/>
-    <w:lsdException w:name="Colorful Grid Accent 2" w:semiHidden="0"/>
-    <w:lsdException w:name="Light Shading Accent 3" w:semiHidden="0"/>
-    <w:lsdException w:name="Light List Accent 3" w:semiHidden="0"/>
-    <w:lsdException w:name="Light Grid Accent 3" w:semiHidden="0"/>
-    <w:lsdException w:name="Medium Shading 1 Accent 3" w:semiHidden="0"/>
-    <w:lsdException w:name="Medium Shading 2 Accent 3" w:semiHidden="0"/>
-    <w:lsdException w:name="Medium List 1 Accent 3" w:semiHidden="0"/>
-    <w:lsdException w:name="Medium List 2 Accent 3" w:semiHidden="0"/>
-    <w:lsdException w:name="Medium Grid 1 Accent 3" w:semiHidden="0"/>
-    <w:lsdException w:name="Medium Grid 2 Accent 3" w:semiHidden="0"/>
-    <w:lsdException w:name="Medium Grid 3 Accent 3" w:semiHidden="0"/>
-    <w:lsdException w:name="Dark List Accent 3" w:semiHidden="0"/>
-    <w:lsdException w:name="Colorful Shading Accent 3" w:semiHidden="0"/>
-    <w:lsdException w:name="Colorful List Accent 3" w:semiHidden="0"/>
-    <w:lsdException w:name="Colorful Grid Accent 3" w:semiHidden="0"/>
-    <w:lsdException w:name="Light Shading Accent 4" w:semiHidden="0"/>
-    <w:lsdException w:name="Light List Accent 4" w:semiHidden="0"/>
-    <w:lsdException w:name="Light Grid Accent 4" w:semiHidden="0"/>
-    <w:lsdException w:name="Medium Shading 1 Accent 4" w:semiHidden="0"/>
-    <w:lsdException w:name="Medium Shading 2 Accent 4" w:semiHidden="0"/>
-    <w:lsdException w:name="Medium List 1 Accent 4" w:semiHidden="0"/>
-    <w:lsdException w:name="Medium List 2 Accent 4" w:semiHidden="0"/>
-    <w:lsdException w:name="Medium Grid 1 Accent 4" w:semiHidden="0"/>
-    <w:lsdException w:name="Medium Grid 2 Accent 4" w:semiHidden="0"/>
-    <w:lsdException w:name="Medium Grid 3 Accent 4" w:semiHidden="0"/>
-    <w:lsdException w:name="Dark List Accent 4" w:semiHidden="0"/>
-    <w:lsdException w:name="Colorful Shading Accent 4" w:semiHidden="0"/>
-    <w:lsdException w:name="Colorful List Accent 4" w:semiHidden="0"/>
-    <w:lsdException w:name="Colorful Grid Accent 4" w:semiHidden="0"/>
-    <w:lsdException w:name="Light Shading Accent 5" w:semiHidden="0"/>
-    <w:lsdException w:name="Light List Accent 5" w:semiHidden="0"/>
-    <w:lsdException w:name="Light Grid Accent 5" w:semiHidden="0"/>
-    <w:lsdException w:name="Medium Shading 1 Accent 5" w:semiHidden="0"/>
-    <w:lsdException w:name="Medium Shading 2 Accent 5" w:semiHidden="0"/>
-    <w:lsdException w:name="Medium List 1 Accent 5" w:semiHidden="0"/>
-    <w:lsdException w:name="Medium List 2 Accent 5" w:semiHidden="0"/>
-    <w:lsdException w:name="Medium Grid 1 Accent 5" w:semiHidden="0"/>
-    <w:lsdException w:name="Medium Grid 2 Accent 5" w:semiHidden="0"/>
-    <w:lsdException w:name="Medium Grid 3 Accent 5" w:semiHidden="0"/>
-    <w:lsdException w:name="Dark List Accent 5" w:semiHidden="0"/>
-    <w:lsdException w:name="Colorful Shading Accent 5" w:semiHidden="0"/>
-    <w:lsdException w:name="Colorful List Accent 5" w:semiHidden="0"/>
-    <w:lsdException w:name="Colorful Grid Accent 5" w:semiHidden="0"/>
-    <w:lsdException w:name="Light Shading Accent 6" w:semiHidden="0"/>
-    <w:lsdException w:name="Light List Accent 6" w:semiHidden="0"/>
-    <w:lsdException w:name="Light Grid Accent 6" w:semiHidden="0"/>
-    <w:lsdException w:name="Medium Shading 1 Accent 6" w:semiHidden="0"/>
-    <w:lsdException w:name="Medium Shading 2 Accent 6" w:semiHidden="0"/>
-    <w:lsdException w:name="Medium List 1 Accent 6" w:semiHidden="0"/>
-    <w:lsdException w:name="Medium List 2 Accent 6" w:semiHidden="0"/>
-    <w:lsdException w:name="Medium Grid 1 Accent 6" w:semiHidden="0"/>
-    <w:lsdException w:name="Medium Grid 2 Accent 6" w:semiHidden="0"/>
-    <w:lsdException w:name="Medium Grid 3 Accent 6" w:semiHidden="0"/>
-    <w:lsdException w:name="Dark List Accent 6" w:semiHidden="0"/>
-    <w:lsdException w:name="Colorful Shading Accent 6" w:semiHidden="0"/>
-    <w:lsdException w:name="Colorful List Accent 6" w:semiHidden="0"/>
-    <w:lsdException w:name="Colorful Grid Accent 6" w:semiHidden="0"/>
-    <w:lsdException w:name="Subtle Emphasis" w:semiHidden="0"/>
-    <w:lsdException w:name="Intense Emphasis" w:semiHidden="0"/>
-    <w:lsdException w:name="Subtle Reference" w:semiHidden="0"/>
-    <w:lsdException w:name="Intense Reference" w:semiHidden="0"/>
-    <w:lsdException w:name="Book Title" w:semiHidden="0"/>
-    <w:lsdException w:name="Bibliography" w:unhideWhenUsed="1"/>
-    <w:lsdException w:name="TOC Heading" w:uiPriority="39" w:unhideWhenUsed="1" w:qFormat="1"/>
+  <w:latentStyles w:defLockedState="0" w:defUIPriority="0" w:defSemiHidden="0" w:defUnhideWhenUsed="0" w:defQFormat="0" w:count="373">
+    <w:lsdException w:name="heading 5" w:unhideWhenUsed="1"/>
+    <w:lsdException w:name="heading 6" w:unhideWhenUsed="1"/>
+    <w:lsdException w:name="heading 7" w:unhideWhenUsed="1"/>
+    <w:lsdException w:name="heading 8" w:semiHidden="1" w:unhideWhenUsed="1"/>
+    <w:lsdException w:name="heading 9" w:unhideWhenUsed="1"/>
+    <w:lsdException w:name="index 1" w:unhideWhenUsed="1"/>
+    <w:lsdException w:name="index 2" w:unhideWhenUsed="1"/>
+    <w:lsdException w:name="index 3" w:unhideWhenUsed="1"/>
+    <w:lsdException w:name="index 4" w:unhideWhenUsed="1"/>
+    <w:lsdException w:name="index 5" w:semiHidden="1" w:unhideWhenUsed="1"/>
+    <w:lsdException w:name="index 6" w:semiHidden="1" w:unhideWhenUsed="1"/>
+    <w:lsdException w:name="index 7" w:semiHidden="1" w:unhideWhenUsed="1"/>
+    <w:lsdException w:name="index 8" w:semiHidden="1" w:unhideWhenUsed="1"/>
+    <w:lsdException w:name="index 9" w:semiHidden="1" w:unhideWhenUsed="1"/>
+    <w:lsdException w:name="toc 1" w:semiHidden="1" w:uiPriority="39" w:unhideWhenUsed="1"/>
+    <w:lsdException w:name="toc 2" w:semiHidden="1" w:unhideWhenUsed="1"/>
+    <w:lsdException w:name="toc 3" w:semiHidden="1" w:unhideWhenUsed="1"/>
+    <w:lsdException w:name="toc 4" w:semiHidden="1" w:unhideWhenUsed="1"/>
+    <w:lsdException w:name="toc 5" w:semiHidden="1" w:unhideWhenUsed="1"/>
+    <w:lsdException w:name="toc 6" w:semiHidden="1" w:unhideWhenUsed="1"/>
+    <w:lsdException w:name="toc 7" w:semiHidden="1" w:unhideWhenUsed="1"/>
+    <w:lsdException w:name="toc 8" w:semiHidden="1" w:unhideWhenUsed="1"/>
+    <w:lsdException w:name="toc 9" w:semiHidden="1" w:unhideWhenUsed="1"/>
+    <w:lsdException w:name="Normal Indent" w:semiHidden="1" w:unhideWhenUsed="1"/>
+    <w:lsdException w:name="footnote text" w:semiHidden="1" w:unhideWhenUsed="1"/>
+    <w:lsdException w:name="annotation text" w:semiHidden="1" w:unhideWhenUsed="1"/>
+    <w:lsdException w:name="header" w:semiHidden="1" w:unhideWhenUsed="1"/>
+    <w:lsdException w:name="footer" w:semiHidden="1" w:unhideWhenUsed="1"/>
+    <w:lsdException w:name="index heading" w:semiHidden="1" w:unhideWhenUsed="1"/>
+    <w:lsdException w:name="caption" w:semiHidden="1" w:unhideWhenUsed="1"/>
+    <w:lsdException w:name="table of figures" w:semiHidden="1" w:unhideWhenUsed="1"/>
+    <w:lsdException w:name="envelope address" w:semiHidden="1" w:unhideWhenUsed="1"/>
+    <w:lsdException w:name="envelope return" w:semiHidden="1" w:unhideWhenUsed="1"/>
+    <w:lsdException w:name="footnote reference" w:semiHidden="1" w:unhideWhenUsed="1"/>
+    <w:lsdException w:name="annotation reference" w:semiHidden="1" w:unhideWhenUsed="1"/>
+    <w:lsdException w:name="line number" w:semiHidden="1" w:unhideWhenUsed="1"/>
+    <w:lsdException w:name="page number" w:semiHidden="1" w:unhideWhenUsed="1"/>
+    <w:lsdException w:name="endnote reference" w:semiHidden="1" w:unhideWhenUsed="1"/>
+    <w:lsdException w:name="endnote text" w:semiHidden="1" w:unhideWhenUsed="1"/>
+    <w:lsdException w:name="table of authorities" w:semiHidden="1" w:unhideWhenUsed="1"/>
+    <w:lsdException w:name="macro" w:semiHidden="1" w:unhideWhenUsed="1"/>
+    <w:lsdException w:name="toa heading" w:semiHidden="1" w:unhideWhenUsed="1"/>
+    <w:lsdException w:name="List" w:semiHidden="1" w:unhideWhenUsed="1"/>
+    <w:lsdException w:name="List Bullet" w:semiHidden="1" w:unhideWhenUsed="1"/>
+    <w:lsdException w:name="List Number" w:semiHidden="1" w:unhideWhenUsed="1"/>
+    <w:lsdException w:name="List 2" w:semiHidden="1" w:unhideWhenUsed="1"/>
+    <w:lsdException w:name="List 3" w:semiHidden="1" w:unhideWhenUsed="1"/>
+    <w:lsdException w:name="List 4" w:semiHidden="1" w:unhideWhenUsed="1"/>
+    <w:lsdException w:name="List 5" w:semiHidden="1" w:unhideWhenUsed="1"/>
+    <w:lsdException w:name="List Bullet 2" w:semiHidden="1" w:unhideWhenUsed="1"/>
+    <w:lsdException w:name="List Bullet 3" w:semiHidden="1" w:unhideWhenUsed="1"/>
+    <w:lsdException w:name="List Bullet 4" w:unhideWhenUsed="1"/>
+    <w:lsdException w:name="List Bullet 5" w:semiHidden="1" w:unhideWhenUsed="1"/>
+    <w:lsdException w:name="List Number 2" w:semiHidden="1" w:unhideWhenUsed="1"/>
+    <w:lsdException w:name="List Number 3" w:unhideWhenUsed="1"/>
+    <w:lsdException w:name="List Number 4" w:unhideWhenUsed="1"/>
+    <w:lsdException w:name="List Number 5" w:semiHidden="1" w:unhideWhenUsed="1"/>
+    <w:lsdException w:name="Closing" w:semiHidden="1" w:unhideWhenUsed="1"/>
+    <w:lsdException w:name="Signature" w:semiHidden="1" w:unhideWhenUsed="1"/>
+    <w:lsdException w:name="Default Paragraph Font" w:semiHidden="1" w:unhideWhenUsed="1"/>
+    <w:lsdException w:name="Body Text" w:semiHidden="1" w:unhideWhenUsed="1"/>
+    <w:lsdException w:name="Body Text Indent" w:semiHidden="1" w:unhideWhenUsed="1"/>
+    <w:lsdException w:name="List Continue" w:semiHidden="1" w:unhideWhenUsed="1"/>
+    <w:lsdException w:name="List Continue 2" w:semiHidden="1" w:unhideWhenUsed="1"/>
+    <w:lsdException w:name="List Continue 3" w:semiHidden="1" w:unhideWhenUsed="1"/>
+    <w:lsdException w:name="List Continue 4" w:semiHidden="1" w:unhideWhenUsed="1"/>
+    <w:lsdException w:name="List Continue 5" w:semiHidden="1" w:unhideWhenUsed="1"/>
+    <w:lsdException w:name="Message Header" w:semiHidden="1" w:unhideWhenUsed="1"/>
+    <w:lsdException w:name="Salutation" w:semiHidden="1" w:unhideWhenUsed="1"/>
+    <w:lsdException w:name="Date" w:semiHidden="1" w:unhideWhenUsed="1"/>
+    <w:lsdException w:name="Body Text First Indent" w:semiHidden="1" w:unhideWhenUsed="1"/>
+    <w:lsdException w:name="Body Text First Indent 2" w:semiHidden="1" w:unhideWhenUsed="1"/>
+    <w:lsdException w:name="Note Heading" w:semiHidden="1" w:unhideWhenUsed="1"/>
+    <w:lsdException w:name="Body Text 2" w:semiHidden="1" w:unhideWhenUsed="1"/>
+    <w:lsdException w:name="Body Text 3" w:unhideWhenUsed="1"/>
+    <w:lsdException w:name="Body Text Indent 2" w:unhideWhenUsed="1"/>
+    <w:lsdException w:name="Body Text Indent 3" w:unhideWhenUsed="1"/>
+    <w:lsdException w:name="Block Text" w:unhideWhenUsed="1"/>
+    <w:lsdException w:name="Hyperlink" w:semiHidden="1" w:uiPriority="99" w:unhideWhenUsed="1"/>
+    <w:lsdException w:name="FollowedHyperlink" w:semiHidden="1" w:unhideWhenUsed="1"/>
+    <w:lsdException w:name="Document Map" w:semiHidden="1" w:unhideWhenUsed="1"/>
+    <w:lsdException w:name="Plain Text" w:semiHidden="1" w:unhideWhenUsed="1"/>
+    <w:lsdException w:name="E-mail Signature" w:semiHidden="1" w:unhideWhenUsed="1"/>
+    <w:lsdException w:name="HTML Top of Form" w:semiHidden="1" w:unhideWhenUsed="1"/>
+    <w:lsdException w:name="HTML Bottom of Form" w:semiHidden="1" w:unhideWhenUsed="1"/>
+    <w:lsdException w:name="Normal (Web)" w:semiHidden="1" w:unhideWhenUsed="1"/>
+    <w:lsdException w:name="HTML Acronym" w:semiHidden="1" w:unhideWhenUsed="1"/>
+    <w:lsdException w:name="HTML Address" w:semiHidden="1" w:unhideWhenUsed="1"/>
+    <w:lsdException w:name="HTML Cite" w:semiHidden="1" w:unhideWhenUsed="1"/>
+    <w:lsdException w:name="HTML Code" w:semiHidden="1" w:unhideWhenUsed="1"/>
+    <w:lsdException w:name="HTML Definition" w:semiHidden="1" w:unhideWhenUsed="1"/>
+    <w:lsdException w:name="HTML Keyboard" w:semiHidden="1" w:unhideWhenUsed="1"/>
+    <w:lsdException w:name="HTML Preformatted" w:semiHidden="1" w:unhideWhenUsed="1"/>
+    <w:lsdException w:name="HTML Sample" w:semiHidden="1" w:unhideWhenUsed="1"/>
+    <w:lsdException w:name="HTML Typewriter" w:semiHidden="1" w:unhideWhenUsed="1"/>
+    <w:lsdException w:name="HTML Variable" w:semiHidden="1" w:unhideWhenUsed="1"/>
+    <w:lsdException w:name="Normal Table" w:semiHidden="1" w:unhideWhenUsed="1"/>
+    <w:lsdException w:name="annotation subject" w:semiHidden="1" w:unhideWhenUsed="1"/>
+    <w:lsdException w:name="No List" w:semiHidden="1" w:unhideWhenUsed="1"/>
+    <w:lsdException w:name="Outline List 1" w:semiHidden="1" w:unhideWhenUsed="1"/>
+    <w:lsdException w:name="Outline List 2" w:semiHidden="1" w:unhideWhenUsed="1"/>
+    <w:lsdException w:name="Outline List 3" w:semiHidden="1" w:unhideWhenUsed="1"/>
+    <w:lsdException w:name="Table Simple 1" w:semiHidden="1" w:unhideWhenUsed="1"/>
+    <w:lsdException w:name="Table Simple 2" w:semiHidden="1" w:unhideWhenUsed="1"/>
+    <w:lsdException w:name="Table Simple 3" w:semiHidden="1" w:unhideWhenUsed="1"/>
+    <w:lsdException w:name="Table Classic 1" w:semiHidden="1" w:unhideWhenUsed="1"/>
+    <w:lsdException w:name="Table Classic 2" w:semiHidden="1" w:unhideWhenUsed="1"/>
+    <w:lsdException w:name="Table Classic 3" w:semiHidden="1" w:unhideWhenUsed="1"/>
+    <w:lsdException w:name="Table Classic 4" w:semiHidden="1" w:unhideWhenUsed="1"/>
+    <w:lsdException w:name="Table Colorful 1" w:semiHidden="1" w:unhideWhenUsed="1"/>
+    <w:lsdException w:name="Table Colorful 2" w:semiHidden="1" w:unhideWhenUsed="1"/>
+    <w:lsdException w:name="Table Colorful 3" w:semiHidden="1" w:unhideWhenUsed="1"/>
+    <w:lsdException w:name="Table Columns 1" w:semiHidden="1" w:unhideWhenUsed="1"/>
+    <w:lsdException w:name="Table Columns 2" w:semiHidden="1" w:unhideWhenUsed="1"/>
+    <w:lsdException w:name="Table Columns 3" w:semiHidden="1" w:unhideWhenUsed="1"/>
+    <w:lsdException w:name="Table Columns 4" w:semiHidden="1" w:unhideWhenUsed="1"/>
+    <w:lsdException w:name="Table Columns 5" w:semiHidden="1" w:unhideWhenUsed="1"/>
+    <w:lsdException w:name="Table Grid 1" w:semiHidden="1" w:unhideWhenUsed="1"/>
+    <w:lsdException w:name="Table Grid 2" w:semiHidden="1" w:unhideWhenUsed="1"/>
+    <w:lsdException w:name="Table Grid 3" w:semiHidden="1" w:unhideWhenUsed="1"/>
+    <w:lsdException w:name="Table Grid 4" w:semiHidden="1" w:unhideWhenUsed="1"/>
+    <w:lsdException w:name="Table Grid 5" w:semiHidden="1" w:unhideWhenUsed="1"/>
+    <w:lsdException w:name="Table Grid 6" w:semiHidden="1" w:unhideWhenUsed="1"/>
+    <w:lsdException w:name="Table Grid 7" w:semiHidden="1" w:unhideWhenUsed="1"/>
+    <w:lsdException w:name="Table Grid 8" w:semiHidden="1" w:unhideWhenUsed="1"/>
+    <w:lsdException w:name="Table List 1" w:semiHidden="1" w:unhideWhenUsed="1"/>
+    <w:lsdException w:name="Table List 2" w:semiHidden="1" w:unhideWhenUsed="1"/>
+    <w:lsdException w:name="Table List 3" w:semiHidden="1" w:unhideWhenUsed="1"/>
+    <w:lsdException w:name="Table List 4" w:semiHidden="1" w:unhideWhenUsed="1"/>
+    <w:lsdException w:name="Table List 5" w:semiHidden="1" w:unhideWhenUsed="1"/>
+    <w:lsdException w:name="Table List 6" w:semiHidden="1" w:unhideWhenUsed="1"/>
+    <w:lsdException w:name="Table List 7" w:semiHidden="1" w:unhideWhenUsed="1"/>
+    <w:lsdException w:name="Table List 8" w:semiHidden="1" w:unhideWhenUsed="1"/>
+    <w:lsdException w:name="Table 3D effects 1" w:semiHidden="1" w:unhideWhenUsed="1"/>
+    <w:lsdException w:name="Table 3D effects 2" w:semiHidden="1" w:unhideWhenUsed="1"/>
+    <w:lsdException w:name="Table 3D effects 3" w:semiHidden="1" w:unhideWhenUsed="1"/>
+    <w:lsdException w:name="Table Contemporary" w:semiHidden="1" w:unhideWhenUsed="1"/>
+    <w:lsdException w:name="Table Elegant" w:semiHidden="1" w:unhideWhenUsed="1"/>
+    <w:lsdException w:name="Table Professional" w:semiHidden="1" w:unhideWhenUsed="1"/>
+    <w:lsdException w:name="Table Subtle 1" w:semiHidden="1" w:unhideWhenUsed="1"/>
+    <w:lsdException w:name="Table Subtle 2" w:semiHidden="1" w:unhideWhenUsed="1"/>
+    <w:lsdException w:name="Table Web 1" w:semiHidden="1" w:unhideWhenUsed="1"/>
+    <w:lsdException w:name="Table Web 2" w:semiHidden="1" w:unhideWhenUsed="1"/>
+    <w:lsdException w:name="Table Web 3" w:semiHidden="1" w:unhideWhenUsed="1"/>
+    <w:lsdException w:name="Balloon Text" w:semiHidden="1" w:unhideWhenUsed="1"/>
+    <w:lsdException w:name="Table Theme" w:semiHidden="1" w:unhideWhenUsed="1"/>
+    <w:lsdException w:name="Placeholder Text" w:semiHidden="1"/>
+    <w:lsdException w:name="Light Shading"/>
+    <w:lsdException w:name="Light List"/>
+    <w:lsdException w:name="Light Grid"/>
+    <w:lsdException w:name="Medium Shading 1"/>
+    <w:lsdException w:name="Medium Shading 2"/>
+    <w:lsdException w:name="Medium List 1"/>
+    <w:lsdException w:name="Medium List 2"/>
+    <w:lsdException w:name="Medium Grid 1"/>
+    <w:lsdException w:name="Medium Grid 2"/>
+    <w:lsdException w:name="Medium Grid 3"/>
+    <w:lsdException w:name="Dark List"/>
+    <w:lsdException w:name="Colorful Shading"/>
+    <w:lsdException w:name="Colorful List"/>
+    <w:lsdException w:name="Colorful Grid"/>
+    <w:lsdException w:name="Light Shading Accent 1"/>
+    <w:lsdException w:name="Light List Accent 1"/>
+    <w:lsdException w:name="Light Grid Accent 1"/>
+    <w:lsdException w:name="Medium Shading 1 Accent 1"/>
+    <w:lsdException w:name="Medium Shading 2 Accent 1"/>
+    <w:lsdException w:name="Medium List 1 Accent 1"/>
+    <w:lsdException w:name="Revision" w:semiHidden="1"/>
+    <w:lsdException w:name="Medium List 2 Accent 1"/>
+    <w:lsdException w:name="Medium Grid 1 Accent 1"/>
+    <w:lsdException w:name="Medium Grid 2 Accent 1"/>
+    <w:lsdException w:name="Medium Grid 3 Accent 1"/>
+    <w:lsdException w:name="Dark List Accent 1"/>
+    <w:lsdException w:name="Colorful Shading Accent 1"/>
+    <w:lsdException w:name="Colorful List Accent 1"/>
+    <w:lsdException w:name="Colorful Grid Accent 1"/>
+    <w:lsdException w:name="Light Shading Accent 2"/>
+    <w:lsdException w:name="Light List Accent 2"/>
+    <w:lsdException w:name="Light Grid Accent 2"/>
+    <w:lsdException w:name="Medium Shading 1 Accent 2"/>
+    <w:lsdException w:name="Medium Shading 2 Accent 2"/>
+    <w:lsdException w:name="Medium List 1 Accent 2"/>
+    <w:lsdException w:name="Medium List 2 Accent 2"/>
+    <w:lsdException w:name="Medium Grid 1 Accent 2"/>
+    <w:lsdException w:name="Medium Grid 2 Accent 2"/>
+    <w:lsdException w:name="Medium Grid 3 Accent 2"/>
+    <w:lsdException w:name="Dark List Accent 2"/>
+    <w:lsdException w:name="Colorful Shading Accent 2"/>
+    <w:lsdException w:name="Colorful List Accent 2"/>
+    <w:lsdException w:name="Colorful Grid Accent 2"/>
+    <w:lsdException w:name="Light Shading Accent 3"/>
+    <w:lsdException w:name="Light List Accent 3"/>
+    <w:lsdException w:name="Light Grid Accent 3"/>
+    <w:lsdException w:name="Medium Shading 1 Accent 3"/>
+    <w:lsdException w:name="Medium Shading 2 Accent 3"/>
+    <w:lsdException w:name="Medium List 1 Accent 3"/>
+    <w:lsdException w:name="Medium List 2 Accent 3"/>
+    <w:lsdException w:name="Medium Grid 1 Accent 3"/>
+    <w:lsdException w:name="Medium Grid 2 Accent 3"/>
+    <w:lsdException w:name="Medium Grid 3 Accent 3"/>
+    <w:lsdException w:name="Dark List Accent 3"/>
+    <w:lsdException w:name="Colorful Shading Accent 3"/>
+    <w:lsdException w:name="Colorful List Accent 3"/>
+    <w:lsdException w:name="Colorful Grid Accent 3"/>
+    <w:lsdException w:name="Light Shading Accent 4"/>
+    <w:lsdException w:name="Light List Accent 4"/>
+    <w:lsdException w:name="Light Grid Accent 4"/>
+    <w:lsdException w:name="Medium Shading 1 Accent 4"/>
+    <w:lsdException w:name="Medium Shading 2 Accent 4"/>
+    <w:lsdException w:name="Medium List 1 Accent 4"/>
+    <w:lsdException w:name="Medium List 2 Accent 4"/>
+    <w:lsdException w:name="Medium Grid 1 Accent 4"/>
+    <w:lsdException w:name="Medium Grid 2 Accent 4"/>
+    <w:lsdException w:name="Medium Grid 3 Accent 4"/>
+    <w:lsdException w:name="Dark List Accent 4"/>
+    <w:lsdException w:name="Colorful Shading Accent 4"/>
+    <w:lsdException w:name="Colorful List Accent 4"/>
+    <w:lsdException w:name="Colorful Grid Accent 4"/>
+    <w:lsdException w:name="Light Shading Accent 5"/>
+    <w:lsdException w:name="Light List Accent 5"/>
+    <w:lsdException w:name="Light Grid Accent 5"/>
+    <w:lsdException w:name="Medium Shading 1 Accent 5"/>
+    <w:lsdException w:name="Medium Shading 2 Accent 5"/>
+    <w:lsdException w:name="Medium List 1 Accent 5"/>
+    <w:lsdException w:name="Medium List 2 Accent 5"/>
+    <w:lsdException w:name="Medium Grid 1 Accent 5"/>
+    <w:lsdException w:name="Medium Grid 2 Accent 5"/>
+    <w:lsdException w:name="Medium Grid 3 Accent 5"/>
+    <w:lsdException w:name="Dark List Accent 5"/>
+    <w:lsdException w:name="Colorful Shading Accent 5"/>
+    <w:lsdException w:name="Colorful List Accent 5"/>
+    <w:lsdException w:name="Colorful Grid Accent 5"/>
+    <w:lsdException w:name="Light Shading Accent 6"/>
+    <w:lsdException w:name="Light List Accent 6"/>
+    <w:lsdException w:name="Light Grid Accent 6"/>
+    <w:lsdException w:name="Medium Shading 1 Accent 6"/>
+    <w:lsdException w:name="Medium Shading 2 Accent 6"/>
+    <w:lsdException w:name="Medium List 1 Accent 6"/>
+    <w:lsdException w:name="Medium List 2 Accent 6"/>
+    <w:lsdException w:name="Medium Grid 1 Accent 6"/>
+    <w:lsdException w:name="Medium Grid 2 Accent 6"/>
+    <w:lsdException w:name="Medium Grid 3 Accent 6"/>
+    <w:lsdException w:name="Dark List Accent 6"/>
+    <w:lsdException w:name="Colorful Shading Accent 6"/>
+    <w:lsdException w:name="Colorful List Accent 6"/>
+    <w:lsdException w:name="Colorful Grid Accent 6"/>
+    <w:lsdException w:name="Bibliography" w:semiHidden="1" w:unhideWhenUsed="1"/>
+    <w:lsdException w:name="TOC Heading" w:semiHidden="1" w:uiPriority="39" w:unhideWhenUsed="1" w:qFormat="1"/>
+    <w:lsdException w:name="Plain Table 1" w:uiPriority="41"/>
+    <w:lsdException w:name="Plain Table 2" w:uiPriority="42"/>
+    <w:lsdException w:name="Plain Table 3" w:uiPriority="43"/>
+    <w:lsdException w:name="Plain Table 4" w:uiPriority="44"/>
+    <w:lsdException w:name="Plain Table 5" w:uiPriority="45"/>
+    <w:lsdException w:name="Grid Table Light" w:uiPriority="40"/>
+    <w:lsdException w:name="Grid Table 1 Light" w:uiPriority="46"/>
+    <w:lsdException w:name="Grid Table 2" w:uiPriority="47"/>
+    <w:lsdException w:name="Grid Table 3" w:uiPriority="48"/>
+    <w:lsdException w:name="Grid Table 4" w:uiPriority="49"/>
+    <w:lsdException w:name="Grid Table 5 Dark" w:uiPriority="50"/>
+    <w:lsdException w:name="Grid Table 6 Colorful" w:uiPriority="51"/>
+    <w:lsdException w:name="Grid Table 7 Colorful" w:uiPriority="52"/>
+    <w:lsdException w:name="Grid Table 1 Light Accent 1" w:uiPriority="46"/>
+    <w:lsdException w:name="Grid Table 2 Accent 1" w:uiPriority="47"/>
+    <w:lsdException w:name="Grid Table 3 Accent 1" w:uiPriority="48"/>
+    <w:lsdException w:name="Grid Table 4 Accent 1" w:uiPriority="49"/>
+    <w:lsdException w:name="Grid Table 5 Dark Accent 1" w:uiPriority="50"/>
+    <w:lsdException w:name="Grid Table 6 Colorful Accent 1" w:uiPriority="51"/>
+    <w:lsdException w:name="Grid Table 7 Colorful Accent 1" w:uiPriority="52"/>
+    <w:lsdException w:name="Grid Table 1 Light Accent 2" w:uiPriority="46"/>
+    <w:lsdException w:name="Grid Table 2 Accent 2" w:uiPriority="47"/>
+    <w:lsdException w:name="Grid Table 3 Accent 2" w:uiPriority="48"/>
+    <w:lsdException w:name="Grid Table 4 Accent 2" w:uiPriority="49"/>
+    <w:lsdException w:name="Grid Table 5 Dark Accent 2" w:uiPriority="50"/>
+    <w:lsdException w:name="Grid Table 6 Colorful Accent 2" w:uiPriority="51"/>
+    <w:lsdException w:name="Grid Table 7 Colorful Accent 2" w:uiPriority="52"/>
+    <w:lsdException w:name="Grid Table 1 Light Accent 3" w:uiPriority="46"/>
+    <w:lsdException w:name="Grid Table 2 Accent 3" w:uiPriority="47"/>
+    <w:lsdException w:name="Grid Table 3 Accent 3" w:uiPriority="48"/>
+    <w:lsdException w:name="Grid Table 4 Accent 3" w:uiPriority="49"/>
+    <w:lsdException w:name="Grid Table 5 Dark Accent 3" w:uiPriority="50"/>
+    <w:lsdException w:name="Grid Table 6 Colorful Accent 3" w:uiPriority="51"/>
+    <w:lsdException w:name="Grid Table 7 Colorful Accent 3" w:uiPriority="52"/>
+    <w:lsdException w:name="Grid Table 1 Light Accent 4" w:uiPriority="46"/>
+    <w:lsdException w:name="Grid Table 2 Accent 4" w:uiPriority="47"/>
+    <w:lsdException w:name="Grid Table 3 Accent 4" w:uiPriority="48"/>
+    <w:lsdException w:name="Grid Table 4 Accent 4" w:uiPriority="49"/>
+    <w:lsdException w:name="Grid Table 5 Dark Accent 4" w:uiPriority="50"/>
+    <w:lsdException w:name="Grid Table 6 Colorful Accent 4" w:uiPriority="51"/>
+    <w:lsdException w:name="Grid Table 7 Colorful Accent 4" w:uiPriority="52"/>
+    <w:lsdException w:name="Grid Table 1 Light Accent 5" w:uiPriority="46"/>
+    <w:lsdException w:name="Grid Table 2 Accent 5" w:uiPriority="47"/>
+    <w:lsdException w:name="Grid Table 3 Accent 5" w:uiPriority="48"/>
+    <w:lsdException w:name="Grid Table 4 Accent 5" w:uiPriority="49"/>
+    <w:lsdException w:name="Grid Table 5 Dark Accent 5" w:uiPriority="50"/>
+    <w:lsdException w:name="Grid Table 6 Colorful Accent 5" w:uiPriority="51"/>
+    <w:lsdException w:name="Grid Table 7 Colorful Accent 5" w:uiPriority="52"/>
+    <w:lsdException w:name="Grid Table 1 Light Accent 6" w:uiPriority="46"/>
+    <w:lsdException w:name="Grid Table 2 Accent 6" w:uiPriority="47"/>
+    <w:lsdException w:name="Grid Table 3 Accent 6" w:uiPriority="48"/>
+    <w:lsdException w:name="Grid Table 4 Accent 6" w:uiPriority="49"/>
+    <w:lsdException w:name="Grid Table 5 Dark Accent 6" w:uiPriority="50"/>
+    <w:lsdException w:name="Grid Table 6 Colorful Accent 6" w:uiPriority="51"/>
+    <w:lsdException w:name="Grid Table 7 Colorful Accent 6" w:uiPriority="52"/>
+    <w:lsdException w:name="List Table 1 Light" w:uiPriority="46"/>
+    <w:lsdException w:name="List Table 2" w:uiPriority="47"/>
+    <w:lsdException w:name="List Table 3" w:uiPriority="48"/>
+    <w:lsdException w:name="List Table 4" w:uiPriority="49"/>
+    <w:lsdException w:name="List Table 5 Dark" w:uiPriority="50"/>
+    <w:lsdException w:name="List Table 6 Colorful" w:uiPriority="51"/>
+    <w:lsdException w:name="List Table 7 Colorful" w:uiPriority="52"/>
+    <w:lsdException w:name="List Table 1 Light Accent 1" w:uiPriority="46"/>
+    <w:lsdException w:name="List Table 2 Accent 1" w:uiPriority="47"/>
+    <w:lsdException w:name="List Table 3 Accent 1" w:uiPriority="48"/>
+    <w:lsdException w:name="List Table 4 Accent 1" w:uiPriority="49"/>
+    <w:lsdException w:name="List Table 5 Dark Accent 1" w:uiPriority="50"/>
+    <w:lsdException w:name="List Table 6 Colorful Accent 1" w:uiPriority="51"/>
+    <w:lsdException w:name="List Table 7 Colorful Accent 1" w:uiPriority="52"/>
+    <w:lsdException w:name="List Table 1 Light Accent 2" w:uiPriority="46"/>
+    <w:lsdException w:name="List Table 2 Accent 2" w:uiPriority="47"/>
+    <w:lsdException w:name="List Table 3 Accent 2" w:uiPriority="48"/>
+    <w:lsdException w:name="List Table 4 Accent 2" w:uiPriority="49"/>
+    <w:lsdException w:name="List Table 5 Dark Accent 2" w:uiPriority="50"/>
+    <w:lsdException w:name="List Table 6 Colorful Accent 2" w:uiPriority="51"/>
+    <w:lsdException w:name="List Table 7 Colorful Accent 2" w:uiPriority="52"/>
+    <w:lsdException w:name="List Table 1 Light Accent 3" w:uiPriority="46"/>
+    <w:lsdException w:name="List Table 2 Accent 3" w:uiPriority="47"/>
+    <w:lsdException w:name="List Table 3 Accent 3" w:uiPriority="48"/>
+    <w:lsdException w:name="List Table 4 Accent 3" w:uiPriority="49"/>
+    <w:lsdException w:name="List Table 5 Dark Accent 3" w:uiPriority="50"/>
+    <w:lsdException w:name="List Table 6 Colorful Accent 3" w:uiPriority="51"/>
+    <w:lsdException w:name="List Table 7 Colorful Accent 3" w:uiPriority="52"/>
+    <w:lsdException w:name="List Table 1 Light Accent 4" w:uiPriority="46"/>
+    <w:lsdException w:name="List Table 2 Accent 4" w:uiPriority="47"/>
+    <w:lsdException w:name="List Table 3 Accent 4" w:uiPriority="48"/>
+    <w:lsdException w:name="List Table 4 Accent 4" w:uiPriority="49"/>
+    <w:lsdException w:name="List Table 5 Dark Accent 4" w:uiPriority="50"/>
+    <w:lsdException w:name="List Table 6 Colorful Accent 4" w:uiPriority="51"/>
+    <w:lsdException w:name="List Table 7 Colorful Accent 4" w:uiPriority="52"/>
+    <w:lsdException w:name="List Table 1 Light Accent 5" w:uiPriority="46"/>
+    <w:lsdException w:name="List Table 2 Accent 5" w:uiPriority="47"/>
+    <w:lsdException w:name="List Table 3 Accent 5" w:uiPriority="48"/>
+    <w:lsdException w:name="List Table 4 Accent 5" w:uiPriority="49"/>
+    <w:lsdException w:name="List Table 5 Dark Accent 5" w:uiPriority="50"/>
+    <w:lsdException w:name="List Table 6 Colorful Accent 5" w:uiPriority="51"/>
+    <w:lsdException w:name="List Table 7 Colorful Accent 5" w:uiPriority="52"/>
+    <w:lsdException w:name="List Table 1 Light Accent 6" w:uiPriority="46"/>
+    <w:lsdException w:name="List Table 2 Accent 6" w:uiPriority="47"/>
+    <w:lsdException w:name="List Table 3 Accent 6" w:uiPriority="48"/>
+    <w:lsdException w:name="List Table 4 Accent 6" w:uiPriority="49"/>
+    <w:lsdException w:name="List Table 5 Dark Accent 6" w:uiPriority="50"/>
+    <w:lsdException w:name="List Table 6 Colorful Accent 6" w:uiPriority="51"/>
+    <w:lsdException w:name="List Table 7 Colorful Accent 6" w:uiPriority="52"/>
+    <w:lsdException w:name="Mention" w:semiHidden="1" w:uiPriority="99" w:unhideWhenUsed="1"/>
+    <w:lsdException w:name="Smart Hyperlink" w:semiHidden="1" w:uiPriority="99" w:unhideWhenUsed="1"/>
   </w:latentStyles>
   <w:style w:type="paragraph" w:default="1" w:styleId="Normal">
     <w:name w:val="Normal"/>
@@ -2725,7 +3205,6 @@
   <w:style w:type="character" w:default="1" w:styleId="DefaultParagraphFont">
     <w:name w:val="Default Paragraph Font"/>
     <w:uiPriority w:val="1"/>
-    <w:semiHidden/>
     <w:unhideWhenUsed/>
   </w:style>
   <w:style w:type="table" w:default="1" w:styleId="TableNormal">
@@ -3290,8 +3769,8 @@
       </w:tblBorders>
     </w:tblPr>
   </w:style>
-  <w:style w:type="table" w:customStyle="1" w:styleId="GridTable4Accent6">
-    <w:name w:val="Grid Table 4 Accent 6"/>
+  <w:style w:type="table" w:customStyle="1" w:styleId="GridTable4-Accent61">
+    <w:name w:val="Grid Table 4 - Accent 61"/>
     <w:basedOn w:val="TableNormal"/>
     <w:uiPriority w:val="49"/>
     <w:rsid w:val="001B2EC2"/>
@@ -3433,196 +3912,6 @@
       <w:sz w:val="16"/>
       <w:szCs w:val="16"/>
     </w:rPr>
-  </w:style>
-</w:styles>
-</file>
-
-<file path=word/stylesWithEffects.xml><?xml version="1.0" encoding="utf-8"?>
-<w:styles xmlns:wpc="http://schemas.microsoft.com/office/word/2010/wordprocessingCanvas" xmlns:mc="http://schemas.openxmlformats.org/markup-compatibility/2006" xmlns:o="urn:schemas-microsoft-com:office:office" xmlns:r="http://schemas.openxmlformats.org/officeDocument/2006/relationships" xmlns:m="http://schemas.openxmlformats.org/officeDocument/2006/math" xmlns:v="urn:schemas-microsoft-com:vml" xmlns:wp14="http://schemas.microsoft.com/office/word/2010/wordprocessingDrawing" xmlns:wp="http://schemas.openxmlformats.org/drawingml/2006/wordprocessingDrawing" xmlns:w10="urn:schemas-microsoft-com:office:word" xmlns:w="http://schemas.openxmlformats.org/wordprocessingml/2006/main" xmlns:w14="http://schemas.microsoft.com/office/word/2010/wordml" xmlns:wpg="http://schemas.microsoft.com/office/word/2010/wordprocessingGroup" xmlns:wpi="http://schemas.microsoft.com/office/word/2010/wordprocessingInk" xmlns:wne="http://schemas.microsoft.com/office/word/2006/wordml" xmlns:wps="http://schemas.microsoft.com/office/word/2010/wordprocessingShape" mc:Ignorable="w14 wp14">
-  <w:docDefaults>
-    <w:rPrDefault>
-      <w:rPr>
-        <w:rFonts w:asciiTheme="minorHAnsi" w:eastAsiaTheme="minorEastAsia" w:hAnsiTheme="minorHAnsi" w:cstheme="minorBidi"/>
-        <w:sz w:val="22"/>
-        <w:szCs w:val="22"/>
-        <w:lang w:val="en-US" w:eastAsia="en-US" w:bidi="ar-SA"/>
-      </w:rPr>
-    </w:rPrDefault>
-    <w:pPrDefault>
-      <w:pPr>
-        <w:spacing w:after="200" w:line="276" w:lineRule="auto"/>
-      </w:pPr>
-    </w:pPrDefault>
-  </w:docDefaults>
-  <w:latentStyles w:defLockedState="0" w:defUIPriority="99" w:defSemiHidden="1" w:defUnhideWhenUsed="1" w:defQFormat="0" w:count="267">
-    <w:lsdException w:name="Normal" w:semiHidden="0" w:uiPriority="0" w:unhideWhenUsed="0" w:qFormat="1"/>
-    <w:lsdException w:name="heading 1" w:semiHidden="0" w:uiPriority="9" w:unhideWhenUsed="0" w:qFormat="1"/>
-    <w:lsdException w:name="heading 2" w:uiPriority="9" w:qFormat="1"/>
-    <w:lsdException w:name="heading 3" w:uiPriority="9" w:qFormat="1"/>
-    <w:lsdException w:name="heading 4" w:uiPriority="9" w:qFormat="1"/>
-    <w:lsdException w:name="heading 5" w:uiPriority="9" w:qFormat="1"/>
-    <w:lsdException w:name="heading 6" w:uiPriority="9" w:qFormat="1"/>
-    <w:lsdException w:name="heading 7" w:uiPriority="9" w:qFormat="1"/>
-    <w:lsdException w:name="heading 8" w:uiPriority="9" w:qFormat="1"/>
-    <w:lsdException w:name="heading 9" w:uiPriority="9" w:qFormat="1"/>
-    <w:lsdException w:name="toc 1" w:uiPriority="39"/>
-    <w:lsdException w:name="toc 2" w:uiPriority="39"/>
-    <w:lsdException w:name="toc 3" w:uiPriority="39"/>
-    <w:lsdException w:name="toc 4" w:uiPriority="39"/>
-    <w:lsdException w:name="toc 5" w:uiPriority="39"/>
-    <w:lsdException w:name="toc 6" w:uiPriority="39"/>
-    <w:lsdException w:name="toc 7" w:uiPriority="39"/>
-    <w:lsdException w:name="toc 8" w:uiPriority="39"/>
-    <w:lsdException w:name="toc 9" w:uiPriority="39"/>
-    <w:lsdException w:name="caption" w:uiPriority="35" w:qFormat="1"/>
-    <w:lsdException w:name="Title" w:semiHidden="0" w:uiPriority="10" w:unhideWhenUsed="0" w:qFormat="1"/>
-    <w:lsdException w:name="Default Paragraph Font" w:uiPriority="1"/>
-    <w:lsdException w:name="Subtitle" w:semiHidden="0" w:uiPriority="11" w:unhideWhenUsed="0" w:qFormat="1"/>
-    <w:lsdException w:name="Strong" w:semiHidden="0" w:uiPriority="22" w:unhideWhenUsed="0" w:qFormat="1"/>
-    <w:lsdException w:name="Emphasis" w:semiHidden="0" w:uiPriority="20" w:unhideWhenUsed="0" w:qFormat="1"/>
-    <w:lsdException w:name="Table Grid" w:semiHidden="0" w:uiPriority="59" w:unhideWhenUsed="0"/>
-    <w:lsdException w:name="Placeholder Text" w:unhideWhenUsed="0"/>
-    <w:lsdException w:name="No Spacing" w:semiHidden="0" w:uiPriority="1" w:unhideWhenUsed="0" w:qFormat="1"/>
-    <w:lsdException w:name="Light Shading" w:semiHidden="0" w:uiPriority="60" w:unhideWhenUsed="0"/>
-    <w:lsdException w:name="Light List" w:semiHidden="0" w:uiPriority="61" w:unhideWhenUsed="0"/>
-    <w:lsdException w:name="Light Grid" w:semiHidden="0" w:uiPriority="62" w:unhideWhenUsed="0"/>
-    <w:lsdException w:name="Medium Shading 1" w:semiHidden="0" w:uiPriority="63" w:unhideWhenUsed="0"/>
-    <w:lsdException w:name="Medium Shading 2" w:semiHidden="0" w:uiPriority="64" w:unhideWhenUsed="0"/>
-    <w:lsdException w:name="Medium List 1" w:semiHidden="0" w:uiPriority="65" w:unhideWhenUsed="0"/>
-    <w:lsdException w:name="Medium List 2" w:semiHidden="0" w:uiPriority="66" w:unhideWhenUsed="0"/>
-    <w:lsdException w:name="Medium Grid 1" w:semiHidden="0" w:uiPriority="67" w:unhideWhenUsed="0"/>
-    <w:lsdException w:name="Medium Grid 2" w:semiHidden="0" w:uiPriority="68" w:unhideWhenUsed="0"/>
-    <w:lsdException w:name="Medium Grid 3" w:semiHidden="0" w:uiPriority="69" w:unhideWhenUsed="0"/>
-    <w:lsdException w:name="Dark List" w:semiHidden="0" w:uiPriority="70" w:unhideWhenUsed="0"/>
-    <w:lsdException w:name="Colorful Shading" w:semiHidden="0" w:uiPriority="71" w:unhideWhenUsed="0"/>
-    <w:lsdException w:name="Colorful List" w:semiHidden="0" w:uiPriority="72" w:unhideWhenUsed="0"/>
-    <w:lsdException w:name="Colorful Grid" w:semiHidden="0" w:uiPriority="73" w:unhideWhenUsed="0"/>
-    <w:lsdException w:name="Light Shading Accent 1" w:semiHidden="0" w:uiPriority="60" w:unhideWhenUsed="0"/>
-    <w:lsdException w:name="Light List Accent 1" w:semiHidden="0" w:uiPriority="61" w:unhideWhenUsed="0"/>
-    <w:lsdException w:name="Light Grid Accent 1" w:semiHidden="0" w:uiPriority="62" w:unhideWhenUsed="0"/>
-    <w:lsdException w:name="Medium Shading 1 Accent 1" w:semiHidden="0" w:uiPriority="63" w:unhideWhenUsed="0"/>
-    <w:lsdException w:name="Medium Shading 2 Accent 1" w:semiHidden="0" w:uiPriority="64" w:unhideWhenUsed="0"/>
-    <w:lsdException w:name="Medium List 1 Accent 1" w:semiHidden="0" w:uiPriority="65" w:unhideWhenUsed="0"/>
-    <w:lsdException w:name="Revision" w:unhideWhenUsed="0"/>
-    <w:lsdException w:name="List Paragraph" w:semiHidden="0" w:uiPriority="34" w:unhideWhenUsed="0" w:qFormat="1"/>
-    <w:lsdException w:name="Quote" w:semiHidden="0" w:uiPriority="29" w:unhideWhenUsed="0" w:qFormat="1"/>
-    <w:lsdException w:name="Intense Quote" w:semiHidden="0" w:uiPriority="30" w:unhideWhenUsed="0" w:qFormat="1"/>
-    <w:lsdException w:name="Medium List 2 Accent 1" w:semiHidden="0" w:uiPriority="66" w:unhideWhenUsed="0"/>
-    <w:lsdException w:name="Medium Grid 1 Accent 1" w:semiHidden="0" w:uiPriority="67" w:unhideWhenUsed="0"/>
-    <w:lsdException w:name="Medium Grid 2 Accent 1" w:semiHidden="0" w:uiPriority="68" w:unhideWhenUsed="0"/>
-    <w:lsdException w:name="Medium Grid 3 Accent 1" w:semiHidden="0" w:uiPriority="69" w:unhideWhenUsed="0"/>
-    <w:lsdException w:name="Dark List Accent 1" w:semiHidden="0" w:uiPriority="70" w:unhideWhenUsed="0"/>
-    <w:lsdException w:name="Colorful Shading Accent 1" w:semiHidden="0" w:uiPriority="71" w:unhideWhenUsed="0"/>
-    <w:lsdException w:name="Colorful List Accent 1" w:semiHidden="0" w:uiPriority="72" w:unhideWhenUsed="0"/>
-    <w:lsdException w:name="Colorful Grid Accent 1" w:semiHidden="0" w:uiPriority="73" w:unhideWhenUsed="0"/>
-    <w:lsdException w:name="Light Shading Accent 2" w:semiHidden="0" w:uiPriority="60" w:unhideWhenUsed="0"/>
-    <w:lsdException w:name="Light List Accent 2" w:semiHidden="0" w:uiPriority="61" w:unhideWhenUsed="0"/>
-    <w:lsdException w:name="Light Grid Accent 2" w:semiHidden="0" w:uiPriority="62" w:unhideWhenUsed="0"/>
-    <w:lsdException w:name="Medium Shading 1 Accent 2" w:semiHidden="0" w:uiPriority="63" w:unhideWhenUsed="0"/>
-    <w:lsdException w:name="Medium Shading 2 Accent 2" w:semiHidden="0" w:uiPriority="64" w:unhideWhenUsed="0"/>
-    <w:lsdException w:name="Medium List 1 Accent 2" w:semiHidden="0" w:uiPriority="65" w:unhideWhenUsed="0"/>
-    <w:lsdException w:name="Medium List 2 Accent 2" w:semiHidden="0" w:uiPriority="66" w:unhideWhenUsed="0"/>
-    <w:lsdException w:name="Medium Grid 1 Accent 2" w:semiHidden="0" w:uiPriority="67" w:unhideWhenUsed="0"/>
-    <w:lsdException w:name="Medium Grid 2 Accent 2" w:semiHidden="0" w:uiPriority="68" w:unhideWhenUsed="0"/>
-    <w:lsdException w:name="Medium Grid 3 Accent 2" w:semiHidden="0" w:uiPriority="69" w:unhideWhenUsed="0"/>
-    <w:lsdException w:name="Dark List Accent 2" w:semiHidden="0" w:uiPriority="70" w:unhideWhenUsed="0"/>
-    <w:lsdException w:name="Colorful Shading Accent 2" w:semiHidden="0" w:uiPriority="71" w:unhideWhenUsed="0"/>
-    <w:lsdException w:name="Colorful List Accent 2" w:semiHidden="0" w:uiPriority="72" w:unhideWhenUsed="0"/>
-    <w:lsdException w:name="Colorful Grid Accent 2" w:semiHidden="0" w:uiPriority="73" w:unhideWhenUsed="0"/>
-    <w:lsdException w:name="Light Shading Accent 3" w:semiHidden="0" w:uiPriority="60" w:unhideWhenUsed="0"/>
-    <w:lsdException w:name="Light List Accent 3" w:semiHidden="0" w:uiPriority="61" w:unhideWhenUsed="0"/>
-    <w:lsdException w:name="Light Grid Accent 3" w:semiHidden="0" w:uiPriority="62" w:unhideWhenUsed="0"/>
-    <w:lsdException w:name="Medium Shading 1 Accent 3" w:semiHidden="0" w:uiPriority="63" w:unhideWhenUsed="0"/>
-    <w:lsdException w:name="Medium Shading 2 Accent 3" w:semiHidden="0" w:uiPriority="64" w:unhideWhenUsed="0"/>
-    <w:lsdException w:name="Medium List 1 Accent 3" w:semiHidden="0" w:uiPriority="65" w:unhideWhenUsed="0"/>
-    <w:lsdException w:name="Medium List 2 Accent 3" w:semiHidden="0" w:uiPriority="66" w:unhideWhenUsed="0"/>
-    <w:lsdException w:name="Medium Grid 1 Accent 3" w:semiHidden="0" w:uiPriority="67" w:unhideWhenUsed="0"/>
-    <w:lsdException w:name="Medium Grid 2 Accent 3" w:semiHidden="0" w:uiPriority="68" w:unhideWhenUsed="0"/>
-    <w:lsdException w:name="Medium Grid 3 Accent 3" w:semiHidden="0" w:uiPriority="69" w:unhideWhenUsed="0"/>
-    <w:lsdException w:name="Dark List Accent 3" w:semiHidden="0" w:uiPriority="70" w:unhideWhenUsed="0"/>
-    <w:lsdException w:name="Colorful Shading Accent 3" w:semiHidden="0" w:uiPriority="71" w:unhideWhenUsed="0"/>
-    <w:lsdException w:name="Colorful List Accent 3" w:semiHidden="0" w:uiPriority="72" w:unhideWhenUsed="0"/>
-    <w:lsdException w:name="Colorful Grid Accent 3" w:semiHidden="0" w:uiPriority="73" w:unhideWhenUsed="0"/>
-    <w:lsdException w:name="Light Shading Accent 4" w:semiHidden="0" w:uiPriority="60" w:unhideWhenUsed="0"/>
-    <w:lsdException w:name="Light List Accent 4" w:semiHidden="0" w:uiPriority="61" w:unhideWhenUsed="0"/>
-    <w:lsdException w:name="Light Grid Accent 4" w:semiHidden="0" w:uiPriority="62" w:unhideWhenUsed="0"/>
-    <w:lsdException w:name="Medium Shading 1 Accent 4" w:semiHidden="0" w:uiPriority="63" w:unhideWhenUsed="0"/>
-    <w:lsdException w:name="Medium Shading 2 Accent 4" w:semiHidden="0" w:uiPriority="64" w:unhideWhenUsed="0"/>
-    <w:lsdException w:name="Medium List 1 Accent 4" w:semiHidden="0" w:uiPriority="65" w:unhideWhenUsed="0"/>
-    <w:lsdException w:name="Medium List 2 Accent 4" w:semiHidden="0" w:uiPriority="66" w:unhideWhenUsed="0"/>
-    <w:lsdException w:name="Medium Grid 1 Accent 4" w:semiHidden="0" w:uiPriority="67" w:unhideWhenUsed="0"/>
-    <w:lsdException w:name="Medium Grid 2 Accent 4" w:semiHidden="0" w:uiPriority="68" w:unhideWhenUsed="0"/>
-    <w:lsdException w:name="Medium Grid 3 Accent 4" w:semiHidden="0" w:uiPriority="69" w:unhideWhenUsed="0"/>
-    <w:lsdException w:name="Dark List Accent 4" w:semiHidden="0" w:uiPriority="70" w:unhideWhenUsed="0"/>
-    <w:lsdException w:name="Colorful Shading Accent 4" w:semiHidden="0" w:uiPriority="71" w:unhideWhenUsed="0"/>
-    <w:lsdException w:name="Colorful List Accent 4" w:semiHidden="0" w:uiPriority="72" w:unhideWhenUsed="0"/>
-    <w:lsdException w:name="Colorful Grid Accent 4" w:semiHidden="0" w:uiPriority="73" w:unhideWhenUsed="0"/>
-    <w:lsdException w:name="Light Shading Accent 5" w:semiHidden="0" w:uiPriority="60" w:unhideWhenUsed="0"/>
-    <w:lsdException w:name="Light List Accent 5" w:semiHidden="0" w:uiPriority="61" w:unhideWhenUsed="0"/>
-    <w:lsdException w:name="Light Grid Accent 5" w:semiHidden="0" w:uiPriority="62" w:unhideWhenUsed="0"/>
-    <w:lsdException w:name="Medium Shading 1 Accent 5" w:semiHidden="0" w:uiPriority="63" w:unhideWhenUsed="0"/>
-    <w:lsdException w:name="Medium Shading 2 Accent 5" w:semiHidden="0" w:uiPriority="64" w:unhideWhenUsed="0"/>
-    <w:lsdException w:name="Medium List 1 Accent 5" w:semiHidden="0" w:uiPriority="65" w:unhideWhenUsed="0"/>
-    <w:lsdException w:name="Medium List 2 Accent 5" w:semiHidden="0" w:uiPriority="66" w:unhideWhenUsed="0"/>
-    <w:lsdException w:name="Medium Grid 1 Accent 5" w:semiHidden="0" w:uiPriority="67" w:unhideWhenUsed="0"/>
-    <w:lsdException w:name="Medium Grid 2 Accent 5" w:semiHidden="0" w:uiPriority="68" w:unhideWhenUsed="0"/>
-    <w:lsdException w:name="Medium Grid 3 Accent 5" w:semiHidden="0" w:uiPriority="69" w:unhideWhenUsed="0"/>
-    <w:lsdException w:name="Dark List Accent 5" w:semiHidden="0" w:uiPriority="70" w:unhideWhenUsed="0"/>
-    <w:lsdException w:name="Colorful Shading Accent 5" w:semiHidden="0" w:uiPriority="71" w:unhideWhenUsed="0"/>
-    <w:lsdException w:name="Colorful List Accent 5" w:semiHidden="0" w:uiPriority="72" w:unhideWhenUsed="0"/>
-    <w:lsdException w:name="Colorful Grid Accent 5" w:semiHidden="0" w:uiPriority="73" w:unhideWhenUsed="0"/>
-    <w:lsdException w:name="Light Shading Accent 6" w:semiHidden="0" w:uiPriority="60" w:unhideWhenUsed="0"/>
-    <w:lsdException w:name="Light List Accent 6" w:semiHidden="0" w:uiPriority="61" w:unhideWhenUsed="0"/>
-    <w:lsdException w:name="Light Grid Accent 6" w:semiHidden="0" w:uiPriority="62" w:unhideWhenUsed="0"/>
-    <w:lsdException w:name="Medium Shading 1 Accent 6" w:semiHidden="0" w:uiPriority="63" w:unhideWhenUsed="0"/>
-    <w:lsdException w:name="Medium Shading 2 Accent 6" w:semiHidden="0" w:uiPriority="64" w:unhideWhenUsed="0"/>
-    <w:lsdException w:name="Medium List 1 Accent 6" w:semiHidden="0" w:uiPriority="65" w:unhideWhenUsed="0"/>
-    <w:lsdException w:name="Medium List 2 Accent 6" w:semiHidden="0" w:uiPriority="66" w:unhideWhenUsed="0"/>
-    <w:lsdException w:name="Medium Grid 1 Accent 6" w:semiHidden="0" w:uiPriority="67" w:unhideWhenUsed="0"/>
-    <w:lsdException w:name="Medium Grid 2 Accent 6" w:semiHidden="0" w:uiPriority="68" w:unhideWhenUsed="0"/>
-    <w:lsdException w:name="Medium Grid 3 Accent 6" w:semiHidden="0" w:uiPriority="69" w:unhideWhenUsed="0"/>
-    <w:lsdException w:name="Dark List Accent 6" w:semiHidden="0" w:uiPriority="70" w:unhideWhenUsed="0"/>
-    <w:lsdException w:name="Colorful Shading Accent 6" w:semiHidden="0" w:uiPriority="71" w:unhideWhenUsed="0"/>
-    <w:lsdException w:name="Colorful List Accent 6" w:semiHidden="0" w:uiPriority="72" w:unhideWhenUsed="0"/>
-    <w:lsdException w:name="Colorful Grid Accent 6" w:semiHidden="0" w:uiPriority="73" w:unhideWhenUsed="0"/>
-    <w:lsdException w:name="Subtle Emphasis" w:semiHidden="0" w:uiPriority="19" w:unhideWhenUsed="0" w:qFormat="1"/>
-    <w:lsdException w:name="Intense Emphasis" w:semiHidden="0" w:uiPriority="21" w:unhideWhenUsed="0" w:qFormat="1"/>
-    <w:lsdException w:name="Subtle Reference" w:semiHidden="0" w:uiPriority="31" w:unhideWhenUsed="0" w:qFormat="1"/>
-    <w:lsdException w:name="Intense Reference" w:semiHidden="0" w:uiPriority="32" w:unhideWhenUsed="0" w:qFormat="1"/>
-    <w:lsdException w:name="Book Title" w:semiHidden="0" w:uiPriority="33" w:unhideWhenUsed="0" w:qFormat="1"/>
-    <w:lsdException w:name="Bibliography" w:uiPriority="37"/>
-    <w:lsdException w:name="TOC Heading" w:uiPriority="39" w:qFormat="1"/>
-  </w:latentStyles>
-  <w:style w:type="paragraph" w:default="1" w:styleId="Normal">
-    <w:name w:val="Normal"/>
-    <w:qFormat/>
-  </w:style>
-  <w:style w:type="character" w:default="1" w:styleId="DefaultParagraphFont">
-    <w:name w:val="Default Paragraph Font"/>
-    <w:uiPriority w:val="1"/>
-    <w:semiHidden/>
-    <w:unhideWhenUsed/>
-  </w:style>
-  <w:style w:type="table" w:default="1" w:styleId="TableNormal">
-    <w:name w:val="Normal Table"/>
-    <w:uiPriority w:val="99"/>
-    <w:semiHidden/>
-    <w:unhideWhenUsed/>
-    <w:tblPr>
-      <w:tblInd w:w="0" w:type="dxa"/>
-      <w:tblCellMar>
-        <w:top w:w="0" w:type="dxa"/>
-        <w:left w:w="108" w:type="dxa"/>
-        <w:bottom w:w="0" w:type="dxa"/>
-        <w:right w:w="108" w:type="dxa"/>
-      </w:tblCellMar>
-    </w:tblPr>
-  </w:style>
-  <w:style w:type="numbering" w:default="1" w:styleId="NoList">
-    <w:name w:val="No List"/>
-    <w:uiPriority w:val="99"/>
-    <w:semiHidden/>
-    <w:unhideWhenUsed/>
   </w:style>
 </w:styles>
 </file>
@@ -3950,7 +4239,7 @@
 </file>
 
 <file path=customXml/itemProps1.xml><?xml version="1.0" encoding="utf-8"?>
-<ds:datastoreItem xmlns:ds="http://schemas.openxmlformats.org/officeDocument/2006/customXml" ds:itemID="{45078159-E294-4905-9411-2266A81A7B1D}">
+<ds:datastoreItem xmlns:ds="http://schemas.openxmlformats.org/officeDocument/2006/customXml" ds:itemID="{42FDDC70-928C-4932-961A-B7CC7D06A74E}">
   <ds:schemaRefs>
     <ds:schemaRef ds:uri="http://schemas.openxmlformats.org/officeDocument/2006/bibliography"/>
   </ds:schemaRefs>

</xml_diff>